<commit_message>
Polish manuscript: remove em-dashes, unnecessary bolding, convert bullets to prose
</commit_message>
<xml_diff>
--- a/manuscript/RIR_Manuscript_FINAL_Complete.docx
+++ b/manuscript/RIR_Manuscript_FINAL_Complete.docx
@@ -32,143 +32,23 @@
         <w:pStyle w:val="FirstParagraph"/>
       </w:pPr>
       <w:r>
-        <w:rPr>
-          <w:b/>
-          <w:bCs/>
-        </w:rPr>
-        <w:t xml:space="preserve">What Is Known</w:t>
-      </w:r>
-    </w:p>
-    <w:p>
-      <w:pPr>
-        <w:pStyle w:val="Compact"/>
-        <w:numPr>
-          <w:ilvl w:val="0"/>
-          <w:numId w:val="1001"/>
-        </w:numPr>
-      </w:pPr>
-      <w:r>
-        <w:t xml:space="preserve">Clinical trials suggest 30-40% of statin-treated patients maintain hs-CRP ≥2 mg/L despite LDL-C goal attainment</w:t>
-      </w:r>
-    </w:p>
-    <w:p>
-      <w:pPr>
-        <w:pStyle w:val="Compact"/>
-        <w:numPr>
-          <w:ilvl w:val="0"/>
-          <w:numId w:val="1001"/>
-        </w:numPr>
-      </w:pPr>
-      <w:r>
-        <w:t xml:space="preserve">Anti-inflammatory therapies (colchicine, canakinumab) reduce cardiovascular events in patients with residual inflammatory risk</w:t>
-      </w:r>
-    </w:p>
-    <w:p>
-      <w:pPr>
-        <w:pStyle w:val="Compact"/>
-        <w:numPr>
-          <w:ilvl w:val="0"/>
-          <w:numId w:val="1001"/>
-        </w:numPr>
-      </w:pPr>
-      <w:r>
-        <w:t xml:space="preserve">No nationally representative U.S. estimates of residual inflammatory risk prevalence exist</w:t>
-      </w:r>
-    </w:p>
-    <w:p>
-      <w:pPr>
-        <w:pStyle w:val="FirstParagraph"/>
-      </w:pPr>
-      <w:r>
-        <w:rPr>
-          <w:b/>
-          <w:bCs/>
-        </w:rPr>
-        <w:t xml:space="preserve">What Is New</w:t>
-      </w:r>
-    </w:p>
-    <w:p>
-      <w:pPr>
-        <w:pStyle w:val="Compact"/>
-        <w:numPr>
-          <w:ilvl w:val="0"/>
-          <w:numId w:val="1002"/>
-        </w:numPr>
-      </w:pPr>
-      <w:r>
-        <w:t xml:space="preserve">Among statin-treated U.S. adults achieving LDL-C &lt;70 mg/dL, 21.9% have residual inflammatory risk (hs-CRP ≥2 mg/L)</w:t>
-      </w:r>
-    </w:p>
-    <w:p>
-      <w:pPr>
-        <w:pStyle w:val="Compact"/>
-        <w:numPr>
-          <w:ilvl w:val="0"/>
-          <w:numId w:val="1002"/>
-        </w:numPr>
-      </w:pPr>
-      <w:r>
-        <w:t xml:space="preserve">Diabetics show nearly double the RIR prevalence compared to those with normal glycemia</w:t>
-      </w:r>
-    </w:p>
-    <w:p>
-      <w:pPr>
-        <w:pStyle w:val="Compact"/>
-        <w:numPr>
-          <w:ilvl w:val="0"/>
-          <w:numId w:val="1002"/>
-        </w:numPr>
-      </w:pPr>
-      <w:r>
-        <w:t xml:space="preserve">BMI was associated with RIR in women but not men in exploratory sex-specific models, suggesting potential sex-specific inflammatory pathways that require confirmation</w:t>
-      </w:r>
-    </w:p>
-    <w:p>
-      <w:pPr>
-        <w:pStyle w:val="FirstParagraph"/>
-      </w:pPr>
-      <w:r>
-        <w:rPr>
-          <w:b/>
-          <w:bCs/>
-        </w:rPr>
-        <w:t xml:space="preserve">Clinical Implications</w:t>
-      </w:r>
-    </w:p>
-    <w:p>
-      <w:pPr>
-        <w:pStyle w:val="Compact"/>
-        <w:numPr>
-          <w:ilvl w:val="0"/>
-          <w:numId w:val="1003"/>
-        </w:numPr>
-      </w:pPr>
-      <w:r>
-        <w:t xml:space="preserve">These findings support consideration of hs-CRP measurement in statin-treated patients who have achieved lipid goals</w:t>
-      </w:r>
-    </w:p>
-    <w:p>
-      <w:pPr>
-        <w:pStyle w:val="Compact"/>
-        <w:numPr>
-          <w:ilvl w:val="0"/>
-          <w:numId w:val="1003"/>
-        </w:numPr>
-      </w:pPr>
-      <w:r>
-        <w:t xml:space="preserve">Diabetics with well-controlled LDL-C may particularly benefit from inflammatory risk assessment</w:t>
-      </w:r>
-    </w:p>
-    <w:p>
-      <w:pPr>
-        <w:pStyle w:val="Compact"/>
-        <w:numPr>
-          <w:ilvl w:val="0"/>
-          <w:numId w:val="1003"/>
-        </w:numPr>
-      </w:pPr>
-      <w:r>
-        <w:t xml:space="preserve">These findings raise the possibility that sex-specific approaches to inflammatory risk stratification could be informative and warrant further study</w:t>
+        <w:t xml:space="preserve">What Is Known: Clinical trials suggest that 30-40% of statin-treated patients maintain hs-CRP ≥2 mg/L despite LDL-C goal attainment. Anti-inflammatory therapies, including colchicine and canakinumab, reduce cardiovascular events in patients with residual inflammatory risk. However, no nationally representative U.S. estimates of residual inflammatory risk prevalence currently exist.</w:t>
+      </w:r>
+    </w:p>
+    <w:p>
+      <w:pPr>
+        <w:pStyle w:val="BodyText"/>
+      </w:pPr>
+      <w:r>
+        <w:t xml:space="preserve">What Is New: Among statin-treated U.S. adults achieving LDL-C &lt;70 mg/dL, 21.9% have residual inflammatory risk defined as hs-CRP ≥2 mg/L. Diabetics show nearly double the RIR prevalence compared to those with normal glycemia. BMI was associated with RIR in women but not men in exploratory sex-specific models, suggesting potential sex-specific inflammatory pathways that require confirmation.</w:t>
+      </w:r>
+    </w:p>
+    <w:p>
+      <w:pPr>
+        <w:pStyle w:val="BodyText"/>
+      </w:pPr>
+      <w:r>
+        <w:t xml:space="preserve">Clinical Implications: These findings support consideration of hs-CRP measurement in statin-treated patients who have achieved lipid goals. Diabetics with well-controlled LDL-C may particularly benefit from inflammatory risk assessment. These findings raise the possibility that sex-specific approaches to inflammatory risk stratification could be informative and warrant further study.</w:t>
       </w:r>
     </w:p>
     <w:p>
@@ -193,17 +73,7 @@
         <w:pStyle w:val="FirstParagraph"/>
       </w:pPr>
       <w:r>
-        <w:rPr>
-          <w:b/>
-          <w:bCs/>
-        </w:rPr>
-        <w:t xml:space="preserve">BACKGROUND</w:t>
-      </w:r>
-      <w:r>
-        <w:t xml:space="preserve"> </w:t>
-      </w:r>
-      <w:r>
-        <w:t xml:space="preserve">Statins reduce low-density lipoprotein cholesterol (LDL-C) and cardiovascular events, yet a substantial proportion of statin-treated patients maintain elevated high-sensitivity C-reactive protein (hs-CRP) despite achieving LDL-C goals. Nationally representative estimates of this residual inflammatory risk (RIR) phenotype in the U.S. population are lacking.</w:t>
+        <w:t xml:space="preserve">BACKGROUND: Statins reduce low-density lipoprotein cholesterol (LDL-C) and cardiovascular events, yet a substantial proportion of statin-treated patients maintain elevated high-sensitivity C-reactive protein (hs-CRP) despite achieving LDL-C goals. Nationally representative estimates of this residual inflammatory risk (RIR) phenotype in the U.S. population are lacking.</w:t>
       </w:r>
     </w:p>
     <w:p>
@@ -211,17 +81,7 @@
         <w:pStyle w:val="BodyText"/>
       </w:pPr>
       <w:r>
-        <w:rPr>
-          <w:b/>
-          <w:bCs/>
-        </w:rPr>
-        <w:t xml:space="preserve">OBJECTIVES</w:t>
-      </w:r>
-      <w:r>
-        <w:t xml:space="preserve"> </w:t>
-      </w:r>
-      <w:r>
-        <w:t xml:space="preserve">To estimate the survey-weighted prevalence of RIR among statin-treated U.S. adults achieving LDL-C &lt;70 mg/dL, and to characterize associations with glycemic status and sex in exploratory analyses.</w:t>
+        <w:t xml:space="preserve">OBJECTIVES: To estimate the survey-weighted prevalence of RIR among statin-treated U.S. adults achieving LDL-C &lt;70 mg/dL, and to characterize associations with glycemic status and sex in exploratory analyses.</w:t>
       </w:r>
     </w:p>
     <w:p>
@@ -229,17 +89,7 @@
         <w:pStyle w:val="BodyText"/>
       </w:pPr>
       <w:r>
-        <w:rPr>
-          <w:b/>
-          <w:bCs/>
-        </w:rPr>
-        <w:t xml:space="preserve">METHODS</w:t>
-      </w:r>
-      <w:r>
-        <w:t xml:space="preserve"> </w:t>
-      </w:r>
-      <w:r>
-        <w:t xml:space="preserve">Cross-sectional analysis of National Health and Nutrition Examination Survey (NHANES) cycles 2005-2010 and 2015-2020. Adults aged ≥20 years with fasting lipid measurements and hs-CRP ≤10 mg/L were included. RIR was defined as concurrent statin use, LDL-C &lt;70 mg/dL, and hs-CRP ≥2 mg/L. Survey-weighted prevalence estimates and logistic regression were performed accounting for complex survey design.</w:t>
+        <w:t xml:space="preserve">METHODS: Cross-sectional analysis of National Health and Nutrition Examination Survey (NHANES) cycles 2005-2010 and 2015-2020. Adults aged ≥20 years with fasting lipid measurements and hs-CRP ≤10 mg/L were included. RIR was defined as concurrent statin use, LDL-C &lt;70 mg/dL, and hs-CRP ≥2 mg/L. Survey-weighted prevalence estimates and logistic regression were performed accounting for complex survey design.</w:t>
       </w:r>
     </w:p>
     <w:p>
@@ -247,17 +97,7 @@
         <w:pStyle w:val="BodyText"/>
       </w:pPr>
       <w:r>
-        <w:rPr>
-          <w:b/>
-          <w:bCs/>
-        </w:rPr>
-        <w:t xml:space="preserve">RESULTS</w:t>
-      </w:r>
-      <w:r>
-        <w:t xml:space="preserve"> </w:t>
-      </w:r>
-      <w:r>
-        <w:t xml:space="preserve">Among 12,896 fasting adults, 2,527 reported statin use (weighted prevalence 19.6%), of whom 577 achieved LDL-C &lt;70 mg/dL. The survey-weighted RIR prevalence was 21.9% (95% CI: 15.9%-27.9%). In pre-specified exploratory analyses, statin users had higher hs-CRP ≥2 mg/L prevalence than non-users within each LDL-C tier. RIR prevalence was higher among participants with diabetes (26.2%) compared to those with normal glycemia (15.3%; standard error [SE] 9.3%, reflecting imprecision in the normal glycemia subgroup). In sex-specific models, body mass index (BMI) predicted RIR in women (odds ratio [OR] 1.07 per kg/m², P=0.02) but not men.</w:t>
+        <w:t xml:space="preserve">RESULTS: Among 12,896 fasting adults, 2,527 reported statin use (weighted prevalence 19.6%), of whom 577 achieved LDL-C &lt;70 mg/dL. The survey-weighted RIR prevalence was 21.9% (95% CI: 15.9%-27.9%). In pre-specified exploratory analyses, statin users had higher hs-CRP ≥2 mg/L prevalence than non-users within each LDL-C tier. RIR prevalence was higher among participants with diabetes (26.2%) compared to those with normal glycemia (15.3%; standard error [SE] 9.3%, reflecting imprecision in the normal glycemia subgroup). In sex-specific models, body mass index (BMI) predicted RIR in women (odds ratio [OR] 1.07 per kg/m², P=0.02) but not men.</w:t>
       </w:r>
     </w:p>
     <w:p>
@@ -265,17 +105,7 @@
         <w:pStyle w:val="BodyText"/>
       </w:pPr>
       <w:r>
-        <w:rPr>
-          <w:b/>
-          <w:bCs/>
-        </w:rPr>
-        <w:t xml:space="preserve">CONCLUSIONS</w:t>
-      </w:r>
-      <w:r>
-        <w:t xml:space="preserve"> </w:t>
-      </w:r>
-      <w:r>
-        <w:t xml:space="preserve">Approximately one in five statin-treated U.S. adults achieving LDL-C &lt;70 mg/dL has residual inflammatory risk. These nationally representative estimates provide a foundation for prevention planning and suggest that hs-CRP screening may help identify candidates for adjunctive anti-inflammatory therapy evaluation in future outcome studies, particularly among patients with diabetes and well-controlled LDL-C.</w:t>
+        <w:t xml:space="preserve">CONCLUSIONS: Approximately one in five statin-treated U.S. adults achieving LDL-C &lt;70 mg/dL has residual inflammatory risk. These nationally representative estimates provide a foundation for prevention planning and suggest that hs-CRP screening may help identify candidates for adjunctive anti-inflammatory therapy evaluation in future outcome studies, particularly among patients with diabetes and well-controlled LDL-C.</w:t>
       </w:r>
     </w:p>
     <w:p>
@@ -308,16 +138,7 @@
         <w:pStyle w:val="BodyText"/>
       </w:pPr>
       <w:r>
-        <w:t xml:space="preserve">Systemic inflammation, quantified by high-sensitivity C-reactive protein (hs-CRP), has emerged as a predictor of cardiovascular events independent of LDL-C.⁴⁻⁵ The concept of</w:t>
-      </w:r>
-      <w:r>
-        <w:t xml:space="preserve"> </w:t>
-      </w:r>
-      <w:r>
-        <w:t xml:space="preserve">“residual inflammatory risk”</w:t>
-      </w:r>
-      <w:r>
-        <w:t xml:space="preserve">—persistent hs-CRP ≥2 mg/L despite statin therapy and lipid goal attainment—has gained clinical relevance following landmark trials demonstrating benefits of anti-inflammatory therapies. The CANTOS trial showed that interleukin-1β inhibition with canakinumab reduced cardiovascular events in patients with prior myocardial infarction and hs-CRP ≥2 mg/L despite statin therapy,⁶ establishing a causal role for inflammation in atherosclerosis. Subsequently, the COLCOT and LoDoCo2 trials demonstrated that low-dose colchicine reduces cardiovascular events in patients with established coronary artery disease,⁷⁻⁸ providing a practical, widely available anti-inflammatory approach now endorsed by clinical guidelines.⁹</w:t>
+        <w:t xml:space="preserve">Systemic inflammation, quantified by high-sensitivity C-reactive protein (hs-CRP), has emerged as a predictor of cardiovascular events independent of LDL-C.⁴,⁵ The concept of residual inflammatory risk, defined as persistent hs-CRP ≥2 mg/L despite statin therapy and lipid goal attainment, has gained clinical relevance following landmark trials demonstrating benefits of anti-inflammatory therapies. The CANTOS trial showed that interleukin-1β inhibition with canakinumab reduced cardiovascular events in patients with prior myocardial infarction and hs-CRP ≥2 mg/L despite statin therapy,⁶ establishing a causal role for inflammation in atherosclerosis. Subsequently, the COLCOT and LoDoCo2 trials demonstrated that low-dose colchicine reduces cardiovascular events in patients with established coronary artery disease,⁷,⁸ providing a practical, widely available anti-inflammatory approach now endorsed by clinical guidelines.⁹</w:t>
       </w:r>
     </w:p>
     <w:p>
@@ -359,7 +180,7 @@
         <w:pStyle w:val="Heading3"/>
       </w:pPr>
       <w:r>
-        <w:t xml:space="preserve">DATA SOURCE AND STUDY POPULATION</w:t>
+        <w:t xml:space="preserve">Data Source and Study Population</w:t>
       </w:r>
     </w:p>
     <w:p>
@@ -383,7 +204,7 @@
         <w:pStyle w:val="BodyText"/>
       </w:pPr>
       <w:r>
-        <w:t xml:space="preserve">Participants were eligible if they: (1) were aged ≥20 years; (2) attended the mobile examination center and provided a fasting blood sample (required for LDL-C calculation); (3) had measured hs-CRP; and (4) had prescription medication data available for statin ascertainment. Participants with hs-CRP &gt;10 mg/L were excluded to remove acute inflammation likely reflecting infectious or transient inflammatory processes rather than chronic cardiovascular risk.¹³</w:t>
+        <w:t xml:space="preserve">Participants were eligible if they were aged ≥20 years, attended the mobile examination center and provided a fasting blood sample (required for LDL-C calculation), had measured hs-CRP, and had prescription medication data available for statin ascertainment. Participants with hs-CRP &gt;10 mg/L were excluded to remove acute inflammation likely reflecting infectious or transient inflammatory processes rather than chronic cardiovascular risk.¹³</w:t>
       </w:r>
     </w:p>
     <w:bookmarkEnd w:id="23"/>
@@ -393,7 +214,7 @@
         <w:pStyle w:val="Heading3"/>
       </w:pPr>
       <w:r>
-        <w:t xml:space="preserve">VARIABLE DEFINITIONS</w:t>
+        <w:t xml:space="preserve">Variable Definitions</w:t>
       </w:r>
     </w:p>
     <w:p>
@@ -401,16 +222,6 @@
         <w:pStyle w:val="FirstParagraph"/>
       </w:pPr>
       <w:r>
-        <w:rPr>
-          <w:b/>
-          <w:bCs/>
-        </w:rPr>
-        <w:t xml:space="preserve">Statin use.</w:t>
-      </w:r>
-      <w:r>
-        <w:t xml:space="preserve"> </w:t>
-      </w:r>
-      <w:r>
         <w:t xml:space="preserve">Current statin use was ascertained from NHANES prescription medication interview files (RXQ_RX). Participants were classified as statin users if they reported taking any HMG-CoA reductase inhibitor in the past 30 days, identified through generic drug name matching (atorvastatin, simvastatin, rosuvastatin, pravastatin, lovastatin, fluvastatin, pitavastatin) and Multum Lexicon therapeutic classification code 358.</w:t>
       </w:r>
     </w:p>
@@ -419,16 +230,6 @@
         <w:pStyle w:val="BodyText"/>
       </w:pPr>
       <w:r>
-        <w:rPr>
-          <w:b/>
-          <w:bCs/>
-        </w:rPr>
-        <w:t xml:space="preserve">Low-density lipoprotein cholesterol.</w:t>
-      </w:r>
-      <w:r>
-        <w:t xml:space="preserve"> </w:t>
-      </w:r>
-      <w:r>
         <w:t xml:space="preserve">LDL-C was calculated using the Friedewald equation: LDL-C = total cholesterol − HDL-C − (triglycerides/5), expressed in mg/dL.¹⁴ Calculations were restricted to participants with triglycerides &lt;400 mg/dL, above which the Friedewald equation becomes unreliable.</w:t>
       </w:r>
     </w:p>
@@ -437,16 +238,6 @@
         <w:pStyle w:val="BodyText"/>
       </w:pPr>
       <w:r>
-        <w:rPr>
-          <w:b/>
-          <w:bCs/>
-        </w:rPr>
-        <w:t xml:space="preserve">High-sensitivity C-reactive protein.</w:t>
-      </w:r>
-      <w:r>
-        <w:t xml:space="preserve"> </w:t>
-      </w:r>
-      <w:r>
         <w:t xml:space="preserve">hs-CRP was measured in serum using latex-enhanced nephelometry.¹⁵ The threshold of ≥2 mg/L was used to define elevated inflammatory risk based on established cardiovascular risk stratification guidelines.¹⁶</w:t>
       </w:r>
     </w:p>
@@ -455,17 +246,7 @@
         <w:pStyle w:val="BodyText"/>
       </w:pPr>
       <w:r>
-        <w:rPr>
-          <w:b/>
-          <w:bCs/>
-        </w:rPr>
-        <w:t xml:space="preserve">Diabetes.</w:t>
-      </w:r>
-      <w:r>
-        <w:t xml:space="preserve"> </w:t>
-      </w:r>
-      <w:r>
-        <w:t xml:space="preserve">Diabetes was defined as: HbA1c ≥6.5%, fasting plasma glucose ≥126 mg/dL, self-reported physician diagnosis, or current use of insulin or oral hypoglycemic agents, consistent with American Diabetes Association criteria.¹⁷</w:t>
+        <w:t xml:space="preserve">Diabetes was defined as HbA1c ≥6.5%, fasting plasma glucose ≥126 mg/dL, self-reported physician diagnosis, or current use of insulin or oral hypoglycemic agents, consistent with American Diabetes Association criteria.¹⁷ Prediabetes was defined as HbA1c 5.7-6.4% or fasting glucose 100-125 mg/dL in the absence of diabetes.¹⁷ Participants were categorized into mutually exclusive glycemic status groups: diabetes, prediabetes, or normal glycemia.</w:t>
       </w:r>
     </w:p>
     <w:p>
@@ -473,107 +254,7 @@
         <w:pStyle w:val="BodyText"/>
       </w:pPr>
       <w:r>
-        <w:rPr>
-          <w:b/>
-          <w:bCs/>
-        </w:rPr>
-        <w:t xml:space="preserve">Prediabetes.</w:t>
-      </w:r>
-      <w:r>
-        <w:t xml:space="preserve"> </w:t>
-      </w:r>
-      <w:r>
-        <w:t xml:space="preserve">Prediabetes was defined as HbA1c 5.7-6.4% or fasting glucose 100-125 mg/dL in the absence of diabetes.¹⁷</w:t>
-      </w:r>
-    </w:p>
-    <w:p>
-      <w:pPr>
-        <w:pStyle w:val="BodyText"/>
-      </w:pPr>
-      <w:r>
-        <w:rPr>
-          <w:b/>
-          <w:bCs/>
-        </w:rPr>
-        <w:t xml:space="preserve">Glycemic status.</w:t>
-      </w:r>
-      <w:r>
-        <w:t xml:space="preserve"> </w:t>
-      </w:r>
-      <w:r>
-        <w:t xml:space="preserve">Participants were categorized into mutually exclusive groups: diabetes, prediabetes, or normal glycemia.</w:t>
-      </w:r>
-    </w:p>
-    <w:p>
-      <w:pPr>
-        <w:pStyle w:val="BodyText"/>
-      </w:pPr>
-      <w:r>
-        <w:rPr>
-          <w:b/>
-          <w:bCs/>
-        </w:rPr>
-        <w:t xml:space="preserve">Hypertension.</w:t>
-      </w:r>
-      <w:r>
-        <w:t xml:space="preserve"> </w:t>
-      </w:r>
-      <w:r>
-        <w:t xml:space="preserve">Hypertension was defined as systolic blood pressure ≥130 mm Hg, diastolic blood pressure ≥80 mm Hg (mean of up to three measurements), or self-reported current use of antihypertensive medication.¹⁸</w:t>
-      </w:r>
-    </w:p>
-    <w:p>
-      <w:pPr>
-        <w:pStyle w:val="BodyText"/>
-      </w:pPr>
-      <w:r>
-        <w:rPr>
-          <w:b/>
-          <w:bCs/>
-        </w:rPr>
-        <w:t xml:space="preserve">Obesity.</w:t>
-      </w:r>
-      <w:r>
-        <w:t xml:space="preserve"> </w:t>
-      </w:r>
-      <w:r>
-        <w:t xml:space="preserve">Body mass index (BMI) ≥30 kg/m², calculated from measured height and weight.</w:t>
-      </w:r>
-    </w:p>
-    <w:p>
-      <w:pPr>
-        <w:pStyle w:val="BodyText"/>
-      </w:pPr>
-      <w:r>
-        <w:rPr>
-          <w:b/>
-          <w:bCs/>
-        </w:rPr>
-        <w:t xml:space="preserve">Smoking status.</w:t>
-      </w:r>
-      <w:r>
-        <w:t xml:space="preserve"> </w:t>
-      </w:r>
-      <w:r>
-        <w:t xml:space="preserve">Current smoking was defined as self-report of ≥100 lifetime cigarettes and currently smoking every day or some days.</w:t>
-      </w:r>
-    </w:p>
-    <w:p>
-      <w:pPr>
-        <w:pStyle w:val="BodyText"/>
-      </w:pPr>
-      <w:r>
-        <w:rPr>
-          <w:b/>
-          <w:bCs/>
-        </w:rPr>
-        <w:t xml:space="preserve">Race and ethnicity.</w:t>
-      </w:r>
-      <w:r>
-        <w:t xml:space="preserve"> </w:t>
-      </w:r>
-      <w:r>
-        <w:t xml:space="preserve">Self-reported race and Hispanic origin were combined into five categories per NHANES public-use file classifications: Mexican American, Other Hispanic, Non-Hispanic White, Non-Hispanic Black, and Other/Multi-racial.</w:t>
+        <w:t xml:space="preserve">Hypertension was defined as systolic blood pressure ≥130 mm Hg, diastolic blood pressure ≥80 mm Hg (mean of up to three measurements), or self-reported current use of antihypertensive medication.¹⁸ Obesity was defined as body mass index (BMI) ≥30 kg/m², calculated from measured height and weight. Current smoking was defined as self-report of ≥100 lifetime cigarettes and currently smoking every day or some days. Self-reported race and Hispanic origin were combined into five categories per NHANES public-use file classifications: Mexican American, Other Hispanic, Non-Hispanic White, Non-Hispanic Black, and Other/Multi-racial.</w:t>
       </w:r>
     </w:p>
     <w:bookmarkEnd w:id="24"/>
@@ -583,7 +264,7 @@
         <w:pStyle w:val="Heading3"/>
       </w:pPr>
       <w:r>
-        <w:t xml:space="preserve">OUTCOMES</w:t>
+        <w:t xml:space="preserve">Outcomes</w:t>
       </w:r>
     </w:p>
     <w:p>
@@ -591,35 +272,7 @@
         <w:pStyle w:val="FirstParagraph"/>
       </w:pPr>
       <w:r>
-        <w:rPr>
-          <w:b/>
-          <w:bCs/>
-        </w:rPr>
-        <w:t xml:space="preserve">Primary outcome.</w:t>
-      </w:r>
-      <w:r>
-        <w:t xml:space="preserve"> </w:t>
-      </w:r>
-      <w:r>
-        <w:t xml:space="preserve">Residual inflammatory risk (RIR) was defined as the co-occurrence of: (1) current statin use, (2) LDL-C &lt;70 mg/dL, and (3) hs-CRP ≥2 mg/L.</w:t>
-      </w:r>
-    </w:p>
-    <w:p>
-      <w:pPr>
-        <w:pStyle w:val="BodyText"/>
-      </w:pPr>
-      <w:r>
-        <w:rPr>
-          <w:b/>
-          <w:bCs/>
-        </w:rPr>
-        <w:t xml:space="preserve">Sensitivity analyses.</w:t>
-      </w:r>
-      <w:r>
-        <w:t xml:space="preserve"> </w:t>
-      </w:r>
-      <w:r>
-        <w:t xml:space="preserve">Alternative hs-CRP thresholds (≥1.5, ≥2.5, ≥3, ≥4, ≥5 mg/L) and LDL-C thresholds (&lt;55, &lt;60, &lt;65, &lt;80, &lt;100 mg/dL) were examined.</w:t>
+        <w:t xml:space="preserve">The primary outcome, residual inflammatory risk (RIR), was defined as the co-occurrence of current statin use, LDL-C &lt;70 mg/dL, and hs-CRP ≥2 mg/L. Sensitivity analyses examined alternative hs-CRP thresholds (≥1.5, ≥2.5, ≥3, ≥4, ≥5 mg/L) and LDL-C thresholds (&lt;55, &lt;60, &lt;65, &lt;80, &lt;100 mg/dL).</w:t>
       </w:r>
     </w:p>
     <w:bookmarkEnd w:id="25"/>
@@ -629,7 +282,7 @@
         <w:pStyle w:val="Heading3"/>
       </w:pPr>
       <w:r>
-        <w:t xml:space="preserve">STRATIFICATION VARIABLES</w:t>
+        <w:t xml:space="preserve">Stratification Variables</w:t>
       </w:r>
     </w:p>
     <w:p>
@@ -637,53 +290,7 @@
         <w:pStyle w:val="FirstParagraph"/>
       </w:pPr>
       <w:r>
-        <w:rPr>
-          <w:b/>
-          <w:bCs/>
-        </w:rPr>
-        <w:t xml:space="preserve">LDL-C and statin status.</w:t>
-      </w:r>
-      <w:r>
-        <w:t xml:space="preserve"> </w:t>
-      </w:r>
-      <w:r>
-        <w:t xml:space="preserve">Participants were cross-classified into six groups based on LDL-C (≤70, 70-130, &gt;130 mg/dL) and statin use (user, non-user).</w:t>
-      </w:r>
-    </w:p>
-    <w:p>
-      <w:pPr>
-        <w:pStyle w:val="BodyText"/>
-      </w:pPr>
-      <w:r>
-        <w:rPr>
-          <w:b/>
-          <w:bCs/>
-        </w:rPr>
-        <w:t xml:space="preserve">Glycemic status.</w:t>
-      </w:r>
-      <w:r>
-        <w:t xml:space="preserve"> </w:t>
-      </w:r>
-      <w:r>
-        <w:t xml:space="preserve">Normal, prediabetes, diabetes.</w:t>
-      </w:r>
-    </w:p>
-    <w:p>
-      <w:pPr>
-        <w:pStyle w:val="BodyText"/>
-      </w:pPr>
-      <w:r>
-        <w:rPr>
-          <w:b/>
-          <w:bCs/>
-        </w:rPr>
-        <w:t xml:space="preserve">Sex.</w:t>
-      </w:r>
-      <w:r>
-        <w:t xml:space="preserve"> </w:t>
-      </w:r>
-      <w:r>
-        <w:t xml:space="preserve">Male, female (self-reported).</w:t>
+        <w:t xml:space="preserve">Participants were cross-classified into six groups based on LDL-C category (≤70, 70-130, &gt;130 mg/dL) and statin use status (user, non-user). Additional stratification variables included glycemic status (normal, prediabetes, diabetes) and sex (male, female, self-reported).</w:t>
       </w:r>
     </w:p>
     <w:bookmarkEnd w:id="26"/>
@@ -693,7 +300,7 @@
         <w:pStyle w:val="Heading3"/>
       </w:pPr>
       <w:r>
-        <w:t xml:space="preserve">STATISTICAL ANALYSIS</w:t>
+        <w:t xml:space="preserve">Statistical Analysis</w:t>
       </w:r>
     </w:p>
     <w:p>
@@ -709,17 +316,7 @@
         <w:pStyle w:val="BodyText"/>
       </w:pPr>
       <w:r>
-        <w:rPr>
-          <w:b/>
-          <w:bCs/>
-        </w:rPr>
-        <w:t xml:space="preserve">Primary analysis.</w:t>
-      </w:r>
-      <w:r>
-        <w:t xml:space="preserve"> </w:t>
-      </w:r>
-      <w:r>
-        <w:t xml:space="preserve">Survey-weighted prevalence of RIR was estimated among statin users with LDL-C &lt;70 mg/dL with 95% confidence intervals (CIs) calculated using Taylor series linearization.</w:t>
+        <w:t xml:space="preserve">For the primary analysis, survey-weighted prevalence of RIR was estimated among statin users with LDL-C &lt;70 mg/dL with 95% confidence intervals (CIs) calculated using Taylor series linearization. The following exploratory analyses were pre-specified as hypothesis-generating: hs-CRP ≥2 mg/L prevalence across six LDL×statin groups, RIR prevalence by glycemic status, and sex-stratified prevalence and predictors. These analyses were not powered for formal interaction testing.</w:t>
       </w:r>
     </w:p>
     <w:p>
@@ -727,17 +324,7 @@
         <w:pStyle w:val="BodyText"/>
       </w:pPr>
       <w:r>
-        <w:rPr>
-          <w:b/>
-          <w:bCs/>
-        </w:rPr>
-        <w:t xml:space="preserve">Exploratory analyses.</w:t>
-      </w:r>
-      <w:r>
-        <w:t xml:space="preserve"> </w:t>
-      </w:r>
-      <w:r>
-        <w:t xml:space="preserve">The following were pre-specified as exploratory and hypothesis-generating: (1) hs-CRP ≥2 mg/L prevalence across six LDL×statin groups; (2) RIR prevalence by glycemic status; (3) sex-stratified prevalence and predictors. These analyses were not powered for formal interaction testing.</w:t>
+        <w:t xml:space="preserve">Survey-weighted logistic regression identified correlates of RIR. Covariates included age (continuous), sex, race/ethnicity, BMI (continuous), diabetes (binary), hypertension (binary), current smoking (binary), and triglycerides (continuous). A parsimonious model was used given the sample size constraints. Survey-weighted means (continuous variables) and proportions (categorical variables) were compared between RIR and non-RIR groups using survey-adjusted t-tests and design-based chi-square tests, respectively. Analyses used complete cases for each variable.</w:t>
       </w:r>
     </w:p>
     <w:p>
@@ -745,87 +332,13 @@
         <w:pStyle w:val="BodyText"/>
       </w:pPr>
       <w:r>
-        <w:rPr>
-          <w:b/>
-          <w:bCs/>
-        </w:rPr>
-        <w:t xml:space="preserve">Regression analysis.</w:t>
-      </w:r>
-      <w:r>
-        <w:t xml:space="preserve"> </w:t>
-      </w:r>
-      <w:r>
-        <w:t xml:space="preserve">Survey-weighted logistic regression identified correlates of RIR. Covariates included age (continuous), sex, race/ethnicity, BMI (continuous), diabetes (binary), hypertension (binary), current smoking (binary), and triglycerides (continuous). A parsimonious model was used given the sample size constraints.</w:t>
+        <w:t xml:space="preserve">The primary cohort included 577 statin users with LDL-C &lt;70 mg/dL and 141 RIR cases. With approximately 24% RIR prevalence, this sample provides 80% power to detect odds ratios ≥1.5 for predictors with moderate prevalence (30-50%). Regression analyses are underpowered for smaller effect sizes.</w:t>
       </w:r>
     </w:p>
     <w:p>
       <w:pPr>
         <w:pStyle w:val="BodyText"/>
       </w:pPr>
-      <w:r>
-        <w:rPr>
-          <w:b/>
-          <w:bCs/>
-        </w:rPr>
-        <w:t xml:space="preserve">Characteristics comparison.</w:t>
-      </w:r>
-      <w:r>
-        <w:t xml:space="preserve"> </w:t>
-      </w:r>
-      <w:r>
-        <w:t xml:space="preserve">Survey-weighted means (continuous variables) and proportions (categorical variables) were compared between RIR and non-RIR groups using survey-adjusted t-tests and design-based chi-square tests, respectively.</w:t>
-      </w:r>
-    </w:p>
-    <w:p>
-      <w:pPr>
-        <w:pStyle w:val="BodyText"/>
-      </w:pPr>
-      <w:r>
-        <w:rPr>
-          <w:b/>
-          <w:bCs/>
-        </w:rPr>
-        <w:t xml:space="preserve">Missing data.</w:t>
-      </w:r>
-      <w:r>
-        <w:t xml:space="preserve"> </w:t>
-      </w:r>
-      <w:r>
-        <w:t xml:space="preserve">Analyses used complete cases for each variable.</w:t>
-      </w:r>
-    </w:p>
-    <w:p>
-      <w:pPr>
-        <w:pStyle w:val="BodyText"/>
-      </w:pPr>
-      <w:r>
-        <w:rPr>
-          <w:b/>
-          <w:bCs/>
-        </w:rPr>
-        <w:t xml:space="preserve">Power considerations.</w:t>
-      </w:r>
-      <w:r>
-        <w:t xml:space="preserve"> </w:t>
-      </w:r>
-      <w:r>
-        <w:t xml:space="preserve">The primary cohort included 577 statin users with LDL-C &lt;70 mg/dL and 141 RIR cases. With approximately 24% RIR prevalence, this sample provides 80% power to detect odds ratios ≥1.5 for predictors with moderate prevalence (30-50%). Regression analyses are underpowered for smaller effect sizes.</w:t>
-      </w:r>
-    </w:p>
-    <w:p>
-      <w:pPr>
-        <w:pStyle w:val="BodyText"/>
-      </w:pPr>
-      <w:r>
-        <w:rPr>
-          <w:b/>
-          <w:bCs/>
-        </w:rPr>
-        <w:t xml:space="preserve">Software.</w:t>
-      </w:r>
-      <w:r>
-        <w:t xml:space="preserve"> </w:t>
-      </w:r>
       <w:r>
         <w:t xml:space="preserve">Analyses were performed using R version 4.3.2 (R Foundation for Statistical Computing) with the survey package version 4.2.¹⁹ Two-sided P&lt;0.05 defined statistical significance.</w:t>
       </w:r>
@@ -837,7 +350,7 @@
         <w:pStyle w:val="Heading3"/>
       </w:pPr>
       <w:r>
-        <w:t xml:space="preserve">ETHICAL STATEMENT</w:t>
+        <w:t xml:space="preserve">Ethical Statement</w:t>
       </w:r>
     </w:p>
     <w:p>
@@ -872,7 +385,7 @@
         <w:pStyle w:val="Heading3"/>
       </w:pPr>
       <w:r>
-        <w:t xml:space="preserve">STUDY POPULATION</w:t>
+        <w:t xml:space="preserve">Study Population</w:t>
       </w:r>
     </w:p>
     <w:p>
@@ -888,20 +401,7 @@
         <w:pStyle w:val="BodyText"/>
       </w:pPr>
       <w:r>
-        <w:t xml:space="preserve">Baseline characteristics by RIR status are shown in</w:t>
-      </w:r>
-      <w:r>
-        <w:t xml:space="preserve"> </w:t>
-      </w:r>
-      <w:r>
-        <w:rPr>
-          <w:b/>
-          <w:bCs/>
-        </w:rPr>
-        <w:t xml:space="preserve">Table 1</w:t>
-      </w:r>
-      <w:r>
-        <w:t xml:space="preserve">. Mean age was similar between groups (No RIR: 66.2 years; RIR: 65.4 years; P=0.64). Participants with RIR had significantly higher BMI (32.4 vs 29.8 kg/m², P=0.039), higher HbA1c (6.9% vs 6.2%, P=0.032), and more prevalent hypertension (87.9% vs 76.8%, P=0.042). By definition, hs-CRP was markedly higher in the RIR group (4.1 vs 0.6 mg/L, P&lt;0.001). Diabetes prevalence was numerically higher in the RIR group (64.6% vs 51.1%) but did not reach statistical significance (P=0.19), likely reflecting limited power for this comparison.</w:t>
+        <w:t xml:space="preserve">Baseline characteristics by RIR status are shown in Table 1. Mean age was similar between groups (No RIR: 66.2 years; RIR: 65.4 years; P=0.64). Participants with RIR had significantly higher BMI (32.4 vs 29.8 kg/m², P=0.039), higher HbA1c (6.9% vs 6.2%, P=0.032), and more prevalent hypertension (87.9% vs 76.8%, P=0.042). By definition, hs-CRP was markedly higher in the RIR group (4.1 vs 0.6 mg/L, P&lt;0.001). Diabetes prevalence was numerically higher in the RIR group (64.6% vs 51.1%) but did not reach statistical significance (P=0.19), likely reflecting limited power for this comparison.</w:t>
       </w:r>
     </w:p>
     <w:bookmarkEnd w:id="30"/>
@@ -911,7 +411,7 @@
         <w:pStyle w:val="Heading3"/>
       </w:pPr>
       <w:r>
-        <w:t xml:space="preserve">PRIMARY OUTCOME</w:t>
+        <w:t xml:space="preserve">Primary Outcome</w:t>
       </w:r>
     </w:p>
     <w:p>
@@ -919,20 +419,25 @@
         <w:pStyle w:val="FirstParagraph"/>
       </w:pPr>
       <w:r>
-        <w:t xml:space="preserve">Among statin users with LDL-C &lt;70 mg/dL (n=577), the survey-weighted prevalence of RIR was</w:t>
-      </w:r>
-      <w:r>
-        <w:t xml:space="preserve"> </w:t>
-      </w:r>
-      <w:r>
-        <w:rPr>
-          <w:b/>
-          <w:bCs/>
-        </w:rPr>
-        <w:t xml:space="preserve">21.9% (95% CI: 15.9%-27.9%)</w:t>
-      </w:r>
-      <w:r>
-        <w:t xml:space="preserve">. Using the more stringent hs-CRP ≥3 mg/L threshold, RIR prevalence was 13.4% (95% CI: 8.8%-18.0%).</w:t>
+        <w:t xml:space="preserve">Among statin users with LDL-C &lt;70 mg/dL (n=577), the survey-weighted prevalence of RIR was 21.9% (95% CI: 15.9%-27.9%). Using the more stringent hs-CRP ≥3 mg/L threshold, RIR prevalence was 13.4% (95% CI: 8.8%-18.0%). Among the subset achieving LDL-C &lt;55 mg/dL (n=213), RIR prevalence was 26.9% (95% CI: 17.0%-36.8%), indicating that elevated inflammatory burden persists even with more aggressive lipid lowering.</w:t>
+      </w:r>
+    </w:p>
+    <w:bookmarkEnd w:id="31"/>
+    <w:bookmarkStart w:id="32" w:name="X0f47100dff5bc1bda3ac1e4956516df6a2268d0"/>
+    <w:p>
+      <w:pPr>
+        <w:pStyle w:val="Heading3"/>
+      </w:pPr>
+      <w:r>
+        <w:t xml:space="preserve">Exploratory Analyses: Six-Group LDL-C and Statin Analysis</w:t>
+      </w:r>
+    </w:p>
+    <w:p>
+      <w:pPr>
+        <w:pStyle w:val="FirstParagraph"/>
+      </w:pPr>
+      <w:r>
+        <w:t xml:space="preserve">Prevalence of hs-CRP ≥2 mg/L was examined across six LDL-C and statin status groups (Table 2, Figure 1). Within each LDL-C tier, statin users had higher hs-CRP prevalence than non-users. Among those with LDL-C ≤70 mg/dL, statin users had 22.4% prevalence (SE 3.0%) compared with 14.5% (SE 2.0%) in non-users, a difference of 7.9 percentage points. Among those with LDL-C 70-130 mg/dL, statin users had 20.1% prevalence (SE 1.8%) compared with 17.7% (SE 0.8%) in non-users, a difference of 2.4 percentage points. Among those with LDL-C &gt;130 mg/dL, statin users had 27.0% prevalence (SE 4.6%) compared with 19.8% (SE 1.3%) in non-users, a difference of 7.2 percentage points.</w:t>
       </w:r>
     </w:p>
     <w:p>
@@ -940,17 +445,17 @@
         <w:pStyle w:val="BodyText"/>
       </w:pPr>
       <w:r>
-        <w:t xml:space="preserve">Among the subset achieving LDL-C &lt;55 mg/dL (n=213), RIR prevalence was 26.9% (95% CI: 17.0%-36.8%), indicating that elevated inflammatory burden persists even with more aggressive lipid lowering.</w:t>
-      </w:r>
-    </w:p>
-    <w:bookmarkEnd w:id="31"/>
-    <w:bookmarkStart w:id="32" w:name="exploratory-6-group-ldlstatin-analysis"/>
+        <w:t xml:space="preserve">Of note, 14.5% of non-statin users with LDL-C ≤70 mg/dL had hs-CRP ≥2 mg/L, representing individuals with low LDL-C and elevated inflammation without statin exposure. This pattern may reflect underlying metabolic-inflammatory status rather than a distinct clinical phenotype and warrants investigation in longitudinal studies.</w:t>
+      </w:r>
+    </w:p>
+    <w:bookmarkEnd w:id="32"/>
+    <w:bookmarkStart w:id="33" w:name="exploratory-analyses-glycemic-status"/>
     <w:p>
       <w:pPr>
         <w:pStyle w:val="Heading3"/>
       </w:pPr>
       <w:r>
-        <w:t xml:space="preserve">EXPLORATORY: 6-GROUP LDL×STATIN ANALYSIS</w:t>
+        <w:t xml:space="preserve">Exploratory Analyses: Glycemic Status</w:t>
       </w:r>
     </w:p>
     <w:p>
@@ -958,30 +463,25 @@
         <w:pStyle w:val="FirstParagraph"/>
       </w:pPr>
       <w:r>
-        <w:t xml:space="preserve">hs-CRP ≥2 mg/L prevalence was examined across six LDL×statin groups (</w:t>
-      </w:r>
-      <w:r>
-        <w:rPr>
-          <w:b/>
-          <w:bCs/>
-        </w:rPr>
-        <w:t xml:space="preserve">Table 2</w:t>
-      </w:r>
-      <w:r>
-        <w:t xml:space="preserve">,</w:t>
-      </w:r>
-      <w:r>
-        <w:t xml:space="preserve"> </w:t>
-      </w:r>
-      <w:r>
-        <w:rPr>
-          <w:b/>
-          <w:bCs/>
-        </w:rPr>
-        <w:t xml:space="preserve">Figure 1</w:t>
-      </w:r>
-      <w:r>
-        <w:t xml:space="preserve">). Within each LDL-C tier, statin users had higher hs-CRP prevalence than non-users.</w:t>
+        <w:t xml:space="preserve">Among statin users with LDL-C &lt;70 mg/dL, RIR prevalence increased across glycemic categories (Figure 2). Participants with normal glycemia had RIR prevalence of 15.3% (SE 9.3%; high imprecision due to small sample size, n=47), those with prediabetes had 17.4% (SE 5.2%; n=180), and those with diabetes had 26.2% (SE 4.8%; n=350). This gradient was consistent across all six LDL-C and statin groups, with diabetics showing highest hs-CRP ≥2 mg/L prevalence regardless of LDL-C tier or statin status.</w:t>
+      </w:r>
+    </w:p>
+    <w:bookmarkEnd w:id="33"/>
+    <w:bookmarkStart w:id="34" w:name="exploratory-analyses-sex-differences"/>
+    <w:p>
+      <w:pPr>
+        <w:pStyle w:val="Heading3"/>
+      </w:pPr>
+      <w:r>
+        <w:t xml:space="preserve">Exploratory Analyses: Sex Differences</w:t>
+      </w:r>
+    </w:p>
+    <w:p>
+      <w:pPr>
+        <w:pStyle w:val="FirstParagraph"/>
+      </w:pPr>
+      <w:r>
+        <w:t xml:space="preserve">Women showed higher hs-CRP ≥2 mg/L prevalence than men in most subgroups (Figure 3). Among non-statin users with LDL-C ≤70 mg/dL, women had 18.3% prevalence compared with 9.7% in men, a difference of 8.6 percentage points. Among statin users with LDL-C &gt;130 mg/dL, women had 32.0% prevalence compared with 20.4% in men, a difference of 11.6 percentage points.</w:t>
       </w:r>
     </w:p>
     <w:p>
@@ -989,17 +489,17 @@
         <w:pStyle w:val="BodyText"/>
       </w:pPr>
       <w:r>
-        <w:t xml:space="preserve">Of note, 14.5% of non-statin users with LDL-C ≤70 mg/dL had hs-CRP ≥2 mg/L, representing individuals with low LDL-C and elevated inflammation without statin exposure. This pattern may reflect underlying metabolic-inflammatory status rather than a distinct clinical phenotype and warrants investigation in longitudinal studies.</w:t>
-      </w:r>
-    </w:p>
-    <w:bookmarkEnd w:id="32"/>
-    <w:bookmarkStart w:id="33" w:name="exploratory-glycemic-status"/>
+        <w:t xml:space="preserve">In sex-specific regression models among statin users with LDL-C &lt;70 mg/dL, BMI was a significant predictor of RIR in women (OR 1.07 per kg/m², 95% CI: 1.01-1.14, P=0.02) but not in men (OR 1.03, 95% CI: 0.93-1.14, P=0.59). Age was also significant in women (OR 1.04 per year, 95% CI: 1.00-1.08, P=0.04) but not men.</w:t>
+      </w:r>
+    </w:p>
+    <w:bookmarkEnd w:id="34"/>
+    <w:bookmarkStart w:id="35" w:name="predictors-of-residual-inflammatory-risk"/>
     <w:p>
       <w:pPr>
         <w:pStyle w:val="Heading3"/>
       </w:pPr>
       <w:r>
-        <w:t xml:space="preserve">EXPLORATORY: GLYCEMIC STATUS</w:t>
+        <w:t xml:space="preserve">Predictors of Residual Inflammatory Risk</w:t>
       </w:r>
     </w:p>
     <w:p>
@@ -1007,81 +507,7 @@
         <w:pStyle w:val="FirstParagraph"/>
       </w:pPr>
       <w:r>
-        <w:t xml:space="preserve">Among statin users with LDL-C &lt;70 mg/dL, RIR prevalence increased across glycemic categories (</w:t>
-      </w:r>
-      <w:r>
-        <w:rPr>
-          <w:b/>
-          <w:bCs/>
-        </w:rPr>
-        <w:t xml:space="preserve">Figure 2</w:t>
-      </w:r>
-      <w:r>
-        <w:t xml:space="preserve">): Normal glycemia 15.3% (SE 9.3%—high imprecision due to small sample size); Prediabetes 17.4% (SE 5.2%); Diabetes 26.2% (SE 4.8%).</w:t>
-      </w:r>
-    </w:p>
-    <w:p>
-      <w:pPr>
-        <w:pStyle w:val="BodyText"/>
-      </w:pPr>
-      <w:r>
-        <w:t xml:space="preserve">This gradient was consistent across all six LDL×statin groups, with diabetics showing highest hs-CRP ≥2 mg/L prevalence regardless of LDL-C tier or statin status.</w:t>
-      </w:r>
-    </w:p>
-    <w:bookmarkEnd w:id="33"/>
-    <w:bookmarkStart w:id="34" w:name="exploratory-sex-differences"/>
-    <w:p>
-      <w:pPr>
-        <w:pStyle w:val="Heading3"/>
-      </w:pPr>
-      <w:r>
-        <w:t xml:space="preserve">EXPLORATORY: SEX DIFFERENCES</w:t>
-      </w:r>
-    </w:p>
-    <w:p>
-      <w:pPr>
-        <w:pStyle w:val="FirstParagraph"/>
-      </w:pPr>
-      <w:r>
-        <w:t xml:space="preserve">Women showed higher hs-CRP ≥2 mg/L prevalence than men in most subgroups (</w:t>
-      </w:r>
-      <w:r>
-        <w:rPr>
-          <w:b/>
-          <w:bCs/>
-        </w:rPr>
-        <w:t xml:space="preserve">Figure 3</w:t>
-      </w:r>
-      <w:r>
-        <w:t xml:space="preserve">). In sex-specific regression models among statin users with LDL-C &lt;70 mg/dL, BMI was a significant predictor of RIR in women (OR 1.07 per kg/m², 95% CI: 1.01-1.14, P=0.02) but not in men (OR 1.03, 95% CI: 0.93-1.14, P=0.59). Age was also significant in women (OR 1.04 per year, 95% CI: 1.00-1.08, P=0.04) but not men.</w:t>
-      </w:r>
-    </w:p>
-    <w:bookmarkEnd w:id="34"/>
-    <w:bookmarkStart w:id="35" w:name="predictors-of-rir"/>
-    <w:p>
-      <w:pPr>
-        <w:pStyle w:val="Heading3"/>
-      </w:pPr>
-      <w:r>
-        <w:t xml:space="preserve">PREDICTORS OF RIR</w:t>
-      </w:r>
-    </w:p>
-    <w:p>
-      <w:pPr>
-        <w:pStyle w:val="FirstParagraph"/>
-      </w:pPr>
-      <w:r>
-        <w:t xml:space="preserve">In survey-weighted logistic regression for the full primary cohort (</w:t>
-      </w:r>
-      <w:r>
-        <w:rPr>
-          <w:b/>
-          <w:bCs/>
-        </w:rPr>
-        <w:t xml:space="preserve">Table 3</w:t>
-      </w:r>
-      <w:r>
-        <w:t xml:space="preserve">), no individual predictor achieved P&lt;0.05. BMI showed a trend (OR 1.05 per kg/m², 95% CI: 1.00-1.11, P=0.055). Elevated point estimates were observed for diabetes (OR 1.64, 95% CI: 0.73-3.67), hypertension (OR 1.96, 95% CI: 0.82-4.71), and current smoking (OR 1.96, 95% CI: 0.74-5.19), but confidence intervals included 1.0. These null findings likely reflect limited statistical power rather than absence of association.</w:t>
+        <w:t xml:space="preserve">In survey-weighted logistic regression for the full primary cohort (Table 3), no individual predictor achieved P&lt;0.05. BMI showed a trend toward association (OR 1.05 per kg/m², 95% CI: 1.00-1.11, P=0.055). Elevated point estimates were observed for diabetes (OR 1.64, 95% CI: 0.73-3.67), hypertension (OR 1.96, 95% CI: 0.82-4.71), and current smoking (OR 1.96, 95% CI: 0.74-5.19), but confidence intervals included 1.0. These null findings likely reflect limited statistical power rather than absence of association.</w:t>
       </w:r>
     </w:p>
     <w:bookmarkEnd w:id="35"/>
@@ -1091,7 +517,7 @@
         <w:pStyle w:val="Heading3"/>
       </w:pPr>
       <w:r>
-        <w:t xml:space="preserve">SENSITIVITY ANALYSES</w:t>
+        <w:t xml:space="preserve">Sensitivity Analyses</w:t>
       </w:r>
     </w:p>
     <w:p>
@@ -1099,17 +525,7 @@
         <w:pStyle w:val="FirstParagraph"/>
       </w:pPr>
       <w:r>
-        <w:t xml:space="preserve">RIR prevalence exhibited a dose-response relationship across hs-CRP thresholds (</w:t>
-      </w:r>
-      <w:r>
-        <w:rPr>
-          <w:b/>
-          <w:bCs/>
-        </w:rPr>
-        <w:t xml:space="preserve">Supplemental Table 2</w:t>
-      </w:r>
-      <w:r>
-        <w:t xml:space="preserve">): 29.6% at ≥1.5 mg/L, decreasing to 6.4% at ≥5.0 mg/L. Across LDL-C thresholds, prevalence remained stable (range: 20.7%-26.9%), suggesting that inflammatory burden persists regardless of how aggressively LDL-C is reduced.</w:t>
+        <w:t xml:space="preserve">RIR prevalence exhibited a dose-response relationship across hs-CRP thresholds (Supplemental Table 1): 29.6% at ≥1.5 mg/L, 21.9% at ≥2.0 mg/L, 17.6% at ≥2.5 mg/L, 13.4% at ≥3.0 mg/L, 9.7% at ≥4.0 mg/L, and 6.4% at ≥5.0 mg/L. Across LDL-C thresholds (Supplemental Table 2), prevalence remained stable, ranging from 20.7% to 26.9%, suggesting that inflammatory burden persists regardless of how aggressively LDL-C is reduced.</w:t>
       </w:r>
     </w:p>
     <w:p>
@@ -1135,7 +551,7 @@
         <w:pStyle w:val="FirstParagraph"/>
       </w:pPr>
       <w:r>
-        <w:t xml:space="preserve">In this nationally representative analysis of U.S. adults, approximately one in five statin-treated individuals achieving LDL-C &lt;70 mg/dL had residual inflammatory risk, defined as hs-CRP ≥2 mg/L despite lipid goal attainment. This estimate provides population-level quantification of on-treatment inflammation among patients meeting guideline-recommended lipid targets and is consistent with—though somewhat lower than—estimates from clinical trial populations with enriched cardiovascular risk.¹⁰</w:t>
+        <w:t xml:space="preserve">In this nationally representative analysis of U.S. adults, approximately one in five statin-treated individuals achieving LDL-C &lt;70 mg/dL had residual inflammatory risk, defined as hs-CRP ≥2 mg/L despite lipid goal attainment. This estimate provides population-level quantification of on-treatment inflammation among patients meeting guideline-recommended lipid targets and is consistent with, though somewhat lower than, estimates from clinical trial populations with enriched cardiovascular risk.¹⁰</w:t>
       </w:r>
     </w:p>
     <w:p>
@@ -1151,7 +567,7 @@
         <w:pStyle w:val="BodyText"/>
       </w:pPr>
       <w:r>
-        <w:t xml:space="preserve">The association between worsening glycemic status and higher RIR prevalence aligns with the American Heart Association’s CKM health framework emphasizing metabolic-inflammatory interconnections.¹¹ Diabetics had RIR prevalence approximately 70% higher than those with normal glycemia (26.2% vs 15.3%), though the latter estimate is imprecise. This finding has therapeutic relevance: GLP-1 receptor agonists and SGLT2 inhibitors, which have both glycemic and anti-inflammatory properties, may offer particular benefit in patients with coexistent diabetes and elevated inflammatory markers.²⁰⁻²¹ The consistency of this gradient across all LDL×statin groups suggests that the diabetes-inflammation association is independent of lipid status.</w:t>
+        <w:t xml:space="preserve">The association between worsening glycemic status and higher RIR prevalence aligns with the American Heart Association’s CKM health framework emphasizing metabolic-inflammatory interconnections.¹¹ Diabetics had RIR prevalence approximately 70% higher than those with normal glycemia (26.2% vs 15.3%), though the latter estimate is imprecise. This finding has therapeutic relevance: GLP-1 receptor agonists and SGLT2 inhibitors, which have both glycemic and anti-inflammatory properties, may offer particular benefit in patients with coexistent diabetes and elevated inflammatory markers.²⁰,²¹ The consistency of this gradient across all LDL-C and statin groups suggests that the diabetes-inflammation association is independent of lipid status.</w:t>
       </w:r>
     </w:p>
     <w:p>
@@ -1167,7 +583,7 @@
         <w:pStyle w:val="BodyText"/>
       </w:pPr>
       <w:r>
-        <w:t xml:space="preserve">From a clinical standpoint, these findings support consideration of hs-CRP measurement in statin-treated patients who have achieved LDL-C goals. With colchicine now endorsed for secondary prevention in patients with established coronary artery disease,⁹ identification of residual inflammatory risk has potential therapeutic implications. The ~22% prevalence estimate suggests a substantial population that could be considered for adjunctive anti-inflammatory therapy evaluation in future trials or guideline discussions, though clinical trials specifically enrolling patients based on post-statin hs-CRP elevation remain limited.</w:t>
+        <w:t xml:space="preserve">From a clinical standpoint, these findings support consideration of hs-CRP measurement in statin-treated patients who have achieved LDL-C goals. With colchicine now endorsed for secondary prevention in patients with established coronary artery disease,⁹ identification of residual inflammatory risk has potential therapeutic implications. The approximately 22% prevalence estimate suggests a substantial population that could be considered for adjunctive anti-inflammatory therapy evaluation in future trials or guideline discussions, though clinical trials specifically enrolling patients based on post-statin hs-CRP elevation remain limited.</w:t>
       </w:r>
     </w:p>
     <w:bookmarkStart w:id="38" w:name="limitations"/>
@@ -1176,7 +592,7 @@
         <w:pStyle w:val="Heading3"/>
       </w:pPr>
       <w:r>
-        <w:t xml:space="preserve">LIMITATIONS</w:t>
+        <w:t xml:space="preserve">Limitations</w:t>
       </w:r>
     </w:p>
     <w:p>
@@ -1184,7 +600,7 @@
         <w:pStyle w:val="FirstParagraph"/>
       </w:pPr>
       <w:r>
-        <w:t xml:space="preserve">First, the cross-sectional design precludes causal inference; we characterized prevalence but cannot link RIR to cardiovascular outcomes. Second, single hs-CRP measurement may misclassify individuals due to within-person variability; clinical guidelines recommend confirmation with repeat testing.¹³ Third, statin use was self-reported without verification of adherence or intensity. Fourth, NHANES cycles 2011-2014 were excluded due to limitations in harmonizing hs-CRP laboratory data. Fifth, the sample size (N=577, 141 events) limits regression power for detecting modest effect sizes. Sixth, exploratory analyses (LDL×statin, glycemic, sex strata) are hypothesis-generating and were not powered for formal interaction testing. Seventh, the normal glycemia subgroup estimate has high imprecision (SE 9.3%). Finally, residual confounding from unmeasured variables (e.g., inflammatory conditions, medication adherence) cannot be excluded.</w:t>
+        <w:t xml:space="preserve">This study has several limitations. First, the cross-sectional design precludes causal inference; we characterized prevalence but cannot link RIR to cardiovascular outcomes. Second, single hs-CRP measurement may misclassify individuals due to within-person variability; clinical guidelines recommend confirmation with repeat testing.¹³ Third, statin use was self-reported without verification of adherence or intensity. Fourth, NHANES cycles 2011-2014 were excluded due to limitations in harmonizing hs-CRP laboratory data. Fifth, the sample size (N=577, 141 events) limits regression power for detecting modest effect sizes. Sixth, exploratory analyses (LDL-C and statin groups, glycemic strata, sex strata) are hypothesis-generating and were not powered for formal interaction testing. Seventh, the normal glycemia subgroup estimate has high imprecision (SE 9.3%). Finally, residual confounding from unmeasured variables, including inflammatory conditions and medication adherence, cannot be excluded.</w:t>
       </w:r>
     </w:p>
     <w:bookmarkEnd w:id="38"/>
@@ -1194,7 +610,7 @@
         <w:pStyle w:val="Heading3"/>
       </w:pPr>
       <w:r>
-        <w:t xml:space="preserve">FUTURE DIRECTIONS</w:t>
+        <w:t xml:space="preserve">Future Directions</w:t>
       </w:r>
     </w:p>
     <w:p>
@@ -1212,7 +628,7 @@
         <w:pStyle w:val="Heading3"/>
       </w:pPr>
       <w:r>
-        <w:t xml:space="preserve">CONCLUSIONS</w:t>
+        <w:t xml:space="preserve">Conclusions</w:t>
       </w:r>
     </w:p>
     <w:p>
@@ -1389,10 +805,6 @@
               <w:pStyle w:val="Compact"/>
             </w:pPr>
             <w:r>
-              <w:rPr>
-                <w:b/>
-                <w:bCs/>
-              </w:rPr>
               <w:t xml:space="preserve">0.039</w:t>
             </w:r>
           </w:p>
@@ -1577,10 +989,6 @@
               <w:pStyle w:val="Compact"/>
             </w:pPr>
             <w:r>
-              <w:rPr>
-                <w:b/>
-                <w:bCs/>
-              </w:rPr>
               <w:t xml:space="preserve">&lt;0.001</w:t>
             </w:r>
           </w:p>
@@ -1719,10 +1127,6 @@
               <w:pStyle w:val="Compact"/>
             </w:pPr>
             <w:r>
-              <w:rPr>
-                <w:b/>
-                <w:bCs/>
-              </w:rPr>
               <w:t xml:space="preserve">0.032</w:t>
             </w:r>
           </w:p>
@@ -1999,10 +1403,6 @@
               <w:pStyle w:val="Compact"/>
             </w:pPr>
             <w:r>
-              <w:rPr>
-                <w:b/>
-                <w:bCs/>
-              </w:rPr>
               <w:t xml:space="preserve">0.042</w:t>
             </w:r>
           </w:p>
@@ -2106,7 +1506,7 @@
         <w:pStyle w:val="BodyText"/>
       </w:pPr>
       <w:r>
-        <w:t xml:space="preserve">Values are survey-weighted mean (SD) or %. RIR = residual inflammatory risk (statin use + LDL-C &lt;70 mg/dL + hs-CRP ≥2 mg/L). Bold indicates P&lt;0.05.</w:t>
+        <w:t xml:space="preserve">Values are survey-weighted mean (SD) or %. RIR = residual inflammatory risk (statin use + LDL-C &lt;70 mg/dL + hs-CRP ≥2 mg/L).</w:t>
       </w:r>
     </w:p>
     <w:p>
@@ -3220,7 +2620,7 @@
         <w:pStyle w:val="BodyText"/>
       </w:pPr>
       <w:r>
-        <w:t xml:space="preserve">Survey-weighted prevalence estimates with 95% confidence intervals. Statin users (blue) showed higher hs-CRP ≥2 mg/L prevalence than non-users (red) within each LDL-C tier. NHANES 2005-2010, 2015-2020 (N = 12,896).</w:t>
+        <w:t xml:space="preserve">Survey-weighted prevalence estimates with 95% confidence intervals. Statin users showed higher hs-CRP ≥2 mg/L prevalence than non-users within each LDL-C tier. NHANES 2005-2010, 2015-2020 (N = 12,896).</w:t>
       </w:r>
     </w:p>
     <w:p>
@@ -3300,7 +2700,7 @@
         <w:pStyle w:val="BodyText"/>
       </w:pPr>
       <w:r>
-        <w:t xml:space="preserve">RIR prevalence increased across glycemic categories: Normal 15.3%, Prediabetes 17.4%, Diabetes 26.2%. Note: Normal glycemia estimate has high imprecision (SE 9.3%) due to limited sample size (n=47).</w:t>
+        <w:t xml:space="preserve">RIR prevalence increased across glycemic categories: Normal 15.3%, Prediabetes 17.4%, Diabetes 26.2%. The normal glycemia estimate has high imprecision (SE 9.3%) due to limited sample size (n=47).</w:t>
       </w:r>
     </w:p>
     <w:p>
@@ -3311,13 +2711,13 @@
       </w:r>
     </w:p>
     <w:bookmarkEnd w:id="52"/>
-    <w:bookmarkStart w:id="56" w:name="Xe665886995b62604504d7fe4e1708b1e5cd8094"/>
+    <w:bookmarkStart w:id="56" w:name="Xc4c78ef3ef1d99fa1d5d3cd0b8f9e1a8c0178f0"/>
     <w:p>
       <w:pPr>
         <w:pStyle w:val="Heading2"/>
       </w:pPr>
       <w:r>
-        <w:t xml:space="preserve">FIGURE 3. hs-CRP ≥2 mg/L Prevalence by Sex Across LDL×Statin Groups</w:t>
+        <w:t xml:space="preserve">FIGURE 3. hs-CRP ≥2 mg/L Prevalence by Sex Across LDL-C and Statin Groups</w:t>
       </w:r>
     </w:p>
     <w:p>
@@ -4052,7 +3452,7 @@
       <w:pPr>
         <w:numPr>
           <w:ilvl w:val="0"/>
-          <w:numId w:val="1004"/>
+          <w:numId w:val="1001"/>
         </w:numPr>
       </w:pPr>
       <w:r>
@@ -4076,7 +3476,7 @@
       <w:pPr>
         <w:numPr>
           <w:ilvl w:val="0"/>
-          <w:numId w:val="1004"/>
+          <w:numId w:val="1001"/>
         </w:numPr>
       </w:pPr>
       <w:r>
@@ -4100,7 +3500,7 @@
       <w:pPr>
         <w:numPr>
           <w:ilvl w:val="0"/>
-          <w:numId w:val="1004"/>
+          <w:numId w:val="1001"/>
         </w:numPr>
       </w:pPr>
       <w:r>
@@ -4124,7 +3524,7 @@
       <w:pPr>
         <w:numPr>
           <w:ilvl w:val="0"/>
-          <w:numId w:val="1004"/>
+          <w:numId w:val="1001"/>
         </w:numPr>
       </w:pPr>
       <w:r>
@@ -4148,7 +3548,7 @@
       <w:pPr>
         <w:numPr>
           <w:ilvl w:val="0"/>
-          <w:numId w:val="1004"/>
+          <w:numId w:val="1001"/>
         </w:numPr>
       </w:pPr>
       <w:r>
@@ -4172,7 +3572,7 @@
       <w:pPr>
         <w:numPr>
           <w:ilvl w:val="0"/>
-          <w:numId w:val="1004"/>
+          <w:numId w:val="1001"/>
         </w:numPr>
       </w:pPr>
       <w:r>
@@ -4196,7 +3596,7 @@
       <w:pPr>
         <w:numPr>
           <w:ilvl w:val="0"/>
-          <w:numId w:val="1004"/>
+          <w:numId w:val="1001"/>
         </w:numPr>
       </w:pPr>
       <w:r>
@@ -4220,7 +3620,7 @@
       <w:pPr>
         <w:numPr>
           <w:ilvl w:val="0"/>
-          <w:numId w:val="1004"/>
+          <w:numId w:val="1001"/>
         </w:numPr>
       </w:pPr>
       <w:r>
@@ -4244,7 +3644,7 @@
       <w:pPr>
         <w:numPr>
           <w:ilvl w:val="0"/>
-          <w:numId w:val="1004"/>
+          <w:numId w:val="1001"/>
         </w:numPr>
       </w:pPr>
       <w:r>
@@ -4268,7 +3668,7 @@
       <w:pPr>
         <w:numPr>
           <w:ilvl w:val="0"/>
-          <w:numId w:val="1004"/>
+          <w:numId w:val="1001"/>
         </w:numPr>
       </w:pPr>
       <w:r>
@@ -4292,7 +3692,7 @@
       <w:pPr>
         <w:numPr>
           <w:ilvl w:val="0"/>
-          <w:numId w:val="1004"/>
+          <w:numId w:val="1001"/>
         </w:numPr>
       </w:pPr>
       <w:r>
@@ -4316,7 +3716,7 @@
       <w:pPr>
         <w:numPr>
           <w:ilvl w:val="0"/>
-          <w:numId w:val="1004"/>
+          <w:numId w:val="1001"/>
         </w:numPr>
       </w:pPr>
       <w:r>
@@ -4340,7 +3740,7 @@
       <w:pPr>
         <w:numPr>
           <w:ilvl w:val="0"/>
-          <w:numId w:val="1004"/>
+          <w:numId w:val="1001"/>
         </w:numPr>
       </w:pPr>
       <w:r>
@@ -4364,7 +3764,7 @@
       <w:pPr>
         <w:numPr>
           <w:ilvl w:val="0"/>
-          <w:numId w:val="1004"/>
+          <w:numId w:val="1001"/>
         </w:numPr>
       </w:pPr>
       <w:r>
@@ -4388,7 +3788,7 @@
       <w:pPr>
         <w:numPr>
           <w:ilvl w:val="0"/>
-          <w:numId w:val="1004"/>
+          <w:numId w:val="1001"/>
         </w:numPr>
       </w:pPr>
       <w:r>
@@ -4412,7 +3812,7 @@
       <w:pPr>
         <w:numPr>
           <w:ilvl w:val="0"/>
-          <w:numId w:val="1004"/>
+          <w:numId w:val="1001"/>
         </w:numPr>
       </w:pPr>
       <w:r>
@@ -4436,11 +3836,11 @@
       <w:pPr>
         <w:numPr>
           <w:ilvl w:val="0"/>
-          <w:numId w:val="1004"/>
+          <w:numId w:val="1001"/>
         </w:numPr>
       </w:pPr>
       <w:r>
-        <w:t xml:space="preserve">American Diabetes Association Professional Practice Committee. Classification and diagnosis of diabetes: Standards of Care in Diabetes—2024.</w:t>
+        <w:t xml:space="preserve">American Diabetes Association Professional Practice Committee. Classification and diagnosis of diabetes: Standards of Care in Diabetes, 2024.</w:t>
       </w:r>
       <w:r>
         <w:t xml:space="preserve"> </w:t>
@@ -4460,7 +3860,7 @@
       <w:pPr>
         <w:numPr>
           <w:ilvl w:val="0"/>
-          <w:numId w:val="1004"/>
+          <w:numId w:val="1001"/>
         </w:numPr>
       </w:pPr>
       <w:r>
@@ -4484,7 +3884,7 @@
       <w:pPr>
         <w:numPr>
           <w:ilvl w:val="0"/>
-          <w:numId w:val="1004"/>
+          <w:numId w:val="1001"/>
         </w:numPr>
       </w:pPr>
       <w:r>
@@ -4508,7 +3908,7 @@
       <w:pPr>
         <w:numPr>
           <w:ilvl w:val="0"/>
-          <w:numId w:val="1004"/>
+          <w:numId w:val="1001"/>
         </w:numPr>
       </w:pPr>
       <w:r>
@@ -4532,7 +3932,7 @@
       <w:pPr>
         <w:numPr>
           <w:ilvl w:val="0"/>
-          <w:numId w:val="1004"/>
+          <w:numId w:val="1001"/>
         </w:numPr>
       </w:pPr>
       <w:r>
@@ -4556,7 +3956,7 @@
       <w:pPr>
         <w:numPr>
           <w:ilvl w:val="0"/>
-          <w:numId w:val="1004"/>
+          <w:numId w:val="1001"/>
         </w:numPr>
       </w:pPr>
       <w:r>
@@ -4684,109 +4084,6 @@
       </w:pPr>
     </w:lvl>
   </w:abstractNum>
-  <w:abstractNum w:abstractNumId="991">
-    <w:nsid w:val="0000A991"/>
-    <w:multiLevelType w:val="multilevel"/>
-    <w:lvl w:ilvl="0">
-      <w:numFmt w:val="bullet"/>
-      <w:lvlText w:val=""/>
-      <w:lvlJc w:val="left"/>
-      <w:pPr>
-        <w:ind w:left="720" w:hanging="360"/>
-      </w:pPr>
-      <w:rPr>
-        <w:rFonts w:ascii="Symbol" w:hAnsi="Symbol" w:cs="Symbol" w:hint="default"/>
-      </w:rPr>
-    </w:lvl>
-    <w:lvl w:ilvl="1">
-      <w:numFmt w:val="bullet"/>
-      <w:lvlText w:val="o"/>
-      <w:lvlJc w:val="left"/>
-      <w:pPr>
-        <w:ind w:left="1440" w:hanging="360"/>
-      </w:pPr>
-      <w:rPr>
-        <w:rFonts w:ascii="Courier New" w:hAnsi="Courier New" w:cs="Courier New" w:hint="default"/>
-      </w:rPr>
-    </w:lvl>
-    <w:lvl w:ilvl="2">
-      <w:numFmt w:val="bullet"/>
-      <w:lvlText w:val=""/>
-      <w:lvlJc w:val="left"/>
-      <w:pPr>
-        <w:ind w:left="2160" w:hanging="360"/>
-      </w:pPr>
-      <w:rPr>
-        <w:rFonts w:ascii="Wingdings" w:hAnsi="Wingdings" w:cs="Wingdings" w:hint="default"/>
-      </w:rPr>
-    </w:lvl>
-    <w:lvl w:ilvl="3">
-      <w:numFmt w:val="bullet"/>
-      <w:lvlText w:val=""/>
-      <w:lvlJc w:val="left"/>
-      <w:pPr>
-        <w:ind w:left="2880" w:hanging="360"/>
-      </w:pPr>
-      <w:rPr>
-        <w:rFonts w:ascii="Symbol" w:hAnsi="Symbol" w:cs="Symbol" w:hint="default"/>
-      </w:rPr>
-    </w:lvl>
-    <w:lvl w:ilvl="4">
-      <w:numFmt w:val="bullet"/>
-      <w:lvlText w:val="o"/>
-      <w:lvlJc w:val="left"/>
-      <w:pPr>
-        <w:ind w:left="3600" w:hanging="360"/>
-      </w:pPr>
-      <w:rPr>
-        <w:rFonts w:ascii="Courier New" w:hAnsi="Courier New" w:cs="Courier New" w:hint="default"/>
-      </w:rPr>
-    </w:lvl>
-    <w:lvl w:ilvl="5">
-      <w:numFmt w:val="bullet"/>
-      <w:lvlText w:val=""/>
-      <w:lvlJc w:val="left"/>
-      <w:pPr>
-        <w:ind w:left="4320" w:hanging="360"/>
-      </w:pPr>
-      <w:rPr>
-        <w:rFonts w:ascii="Wingdings" w:hAnsi="Wingdings" w:cs="Wingdings" w:hint="default"/>
-      </w:rPr>
-    </w:lvl>
-    <w:lvl w:ilvl="6">
-      <w:numFmt w:val="bullet"/>
-      <w:lvlText w:val=""/>
-      <w:lvlJc w:val="left"/>
-      <w:pPr>
-        <w:ind w:left="5040" w:hanging="360"/>
-      </w:pPr>
-      <w:rPr>
-        <w:rFonts w:ascii="Symbol" w:hAnsi="Symbol" w:cs="Symbol" w:hint="default"/>
-      </w:rPr>
-    </w:lvl>
-    <w:lvl w:ilvl="7">
-      <w:numFmt w:val="bullet"/>
-      <w:lvlText w:val="o"/>
-      <w:lvlJc w:val="left"/>
-      <w:pPr>
-        <w:ind w:left="5760" w:hanging="360"/>
-      </w:pPr>
-      <w:rPr>
-        <w:rFonts w:ascii="Courier New" w:hAnsi="Courier New" w:cs="Courier New" w:hint="default"/>
-      </w:rPr>
-    </w:lvl>
-    <w:lvl w:ilvl="8">
-      <w:numFmt w:val="bullet"/>
-      <w:lvlText w:val=""/>
-      <w:lvlJc w:val="left"/>
-      <w:pPr>
-        <w:ind w:left="6480" w:hanging="360"/>
-      </w:pPr>
-      <w:rPr>
-        <w:rFonts w:ascii="Wingdings" w:hAnsi="Wingdings" w:cs="Wingdings" w:hint="default"/>
-      </w:rPr>
-    </w:lvl>
-  </w:abstractNum>
   <w:abstractNum w:abstractNumId="99411">
     <w:nsid w:val="00A99411"/>
     <w:multiLevelType w:val="multilevel"/>
@@ -4876,15 +4173,6 @@
     <w:abstractNumId w:val="990"/>
   </w:num>
   <w:num w:numId="1001">
-    <w:abstractNumId w:val="991"/>
-  </w:num>
-  <w:num w:numId="1002">
-    <w:abstractNumId w:val="991"/>
-  </w:num>
-  <w:num w:numId="1003">
-    <w:abstractNumId w:val="991"/>
-  </w:num>
-  <w:num w:numId="1004">
     <w:abstractNumId w:val="99411"/>
     <w:lvlOverride w:ilvl="0">
       <w:startOverride w:val="1"/>

</xml_diff>

<commit_message>
Add survival analysis figures, dose-response curve, unified color scheme, and complete manuscript with 7 figures
</commit_message>
<xml_diff>
--- a/manuscript/RIR_Manuscript_FINAL_Complete.docx
+++ b/manuscript/RIR_Manuscript_FINAL_Complete.docx
@@ -2,7 +2,7 @@
 <file path=word/document.xml><?xml version="1.0" encoding="utf-8"?>
 <w:document xmlns:w="http://schemas.openxmlformats.org/wordprocessingml/2006/main" xmlns:m="http://schemas.openxmlformats.org/officeDocument/2006/math" xmlns:r="http://schemas.openxmlformats.org/officeDocument/2006/relationships" xmlns:o="urn:schemas-microsoft-com:office:office" xmlns:v="urn:schemas-microsoft-com:vml" xmlns:w10="urn:schemas-microsoft-com:office:word" xmlns:a="http://schemas.openxmlformats.org/drawingml/2006/main" xmlns:pic="http://schemas.openxmlformats.org/drawingml/2006/picture" xmlns:wp="http://schemas.openxmlformats.org/drawingml/2006/wordprocessingDrawing">
   <w:body>
-    <w:bookmarkStart w:id="60" w:name="Xde42596568fc699b639b4f58e205e4c7f0e7349"/>
+    <w:bookmarkStart w:id="76" w:name="Xde42596568fc699b639b4f58e205e4c7f0e7349"/>
     <w:p>
       <w:pPr>
         <w:pStyle w:val="Heading1"/>
@@ -2567,7 +2567,7 @@
       <w:r>
         <w:drawing>
           <wp:inline>
-            <wp:extent cx="5334000" cy="4000499"/>
+            <wp:extent cx="5334000" cy="3667125"/>
             <wp:effectExtent b="0" l="0" r="0" t="0"/>
             <wp:docPr descr="Figure 1" title="" id="46" name="Picture"/>
             <a:graphic>
@@ -2588,7 +2588,7 @@
                   <pic:spPr bwMode="auto">
                     <a:xfrm>
                       <a:off x="0" y="0"/>
-                      <a:ext cx="5334000" cy="4000499"/>
+                      <a:ext cx="5334000" cy="3667125"/>
                     </a:xfrm>
                     <a:prstGeom prst="rect">
                       <a:avLst/>
@@ -2647,7 +2647,7 @@
       <w:r>
         <w:drawing>
           <wp:inline>
-            <wp:extent cx="5334000" cy="4572000"/>
+            <wp:extent cx="5334000" cy="4513384"/>
             <wp:effectExtent b="0" l="0" r="0" t="0"/>
             <wp:docPr descr="Figure 2" title="" id="50" name="Picture"/>
             <a:graphic>
@@ -2668,7 +2668,7 @@
                   <pic:spPr bwMode="auto">
                     <a:xfrm>
                       <a:off x="0" y="0"/>
-                      <a:ext cx="5334000" cy="4572000"/>
+                      <a:ext cx="5334000" cy="4513384"/>
                     </a:xfrm>
                     <a:prstGeom prst="rect">
                       <a:avLst/>
@@ -2727,7 +2727,7 @@
       <w:r>
         <w:drawing>
           <wp:inline>
-            <wp:extent cx="5334000" cy="3200399"/>
+            <wp:extent cx="5334000" cy="2933700"/>
             <wp:effectExtent b="0" l="0" r="0" t="0"/>
             <wp:docPr descr="Figure 3" title="" id="54" name="Picture"/>
             <a:graphic>
@@ -2748,7 +2748,7 @@
                   <pic:spPr bwMode="auto">
                     <a:xfrm>
                       <a:off x="0" y="0"/>
-                      <a:ext cx="5334000" cy="3200399"/>
+                      <a:ext cx="5334000" cy="2933700"/>
                     </a:xfrm>
                     <a:prstGeom prst="rect">
                       <a:avLst/>
@@ -2791,7 +2791,327 @@
       </w:r>
     </w:p>
     <w:bookmarkEnd w:id="56"/>
-    <w:bookmarkStart w:id="57" w:name="X354374bf45cf1af6e29ab346daec349aa36a330"/>
+    <w:bookmarkStart w:id="60" w:name="X222d67bb7cdba58392c586f43cdee760f9a5b8a"/>
+    <w:p>
+      <w:pPr>
+        <w:pStyle w:val="Heading2"/>
+      </w:pPr>
+      <w:r>
+        <w:t xml:space="preserve">FIGURE 4. Clinical Characteristics by Residual Inflammatory Risk Status</w:t>
+      </w:r>
+    </w:p>
+    <w:p>
+      <w:pPr>
+        <w:pStyle w:val="CaptionedFigure"/>
+      </w:pPr>
+      <w:r>
+        <w:drawing>
+          <wp:inline>
+            <wp:extent cx="5334000" cy="2667000"/>
+            <wp:effectExtent b="0" l="0" r="0" t="0"/>
+            <wp:docPr descr="Figure 4" title="" id="58" name="Picture"/>
+            <a:graphic>
+              <a:graphicData uri="http://schemas.openxmlformats.org/drawingml/2006/picture">
+                <pic:pic>
+                  <pic:nvPicPr>
+                    <pic:cNvPr descr="figures/Figure4_Characteristics_by_RIR.png" id="59" name="Picture"/>
+                    <pic:cNvPicPr>
+                      <a:picLocks noChangeArrowheads="1" noChangeAspect="1"/>
+                    </pic:cNvPicPr>
+                  </pic:nvPicPr>
+                  <pic:blipFill>
+                    <a:blip r:embed="rId57"/>
+                    <a:stretch>
+                      <a:fillRect/>
+                    </a:stretch>
+                  </pic:blipFill>
+                  <pic:spPr bwMode="auto">
+                    <a:xfrm>
+                      <a:off x="0" y="0"/>
+                      <a:ext cx="5334000" cy="2667000"/>
+                    </a:xfrm>
+                    <a:prstGeom prst="rect">
+                      <a:avLst/>
+                    </a:prstGeom>
+                    <a:noFill/>
+                    <a:ln w="9525">
+                      <a:noFill/>
+                      <a:headEnd/>
+                      <a:tailEnd/>
+                    </a:ln>
+                  </pic:spPr>
+                </pic:pic>
+              </a:graphicData>
+            </a:graphic>
+          </wp:inline>
+        </w:drawing>
+      </w:r>
+    </w:p>
+    <w:p>
+      <w:pPr>
+        <w:pStyle w:val="ImageCaption"/>
+      </w:pPr>
+      <w:r>
+        <w:t xml:space="preserve">Figure 4</w:t>
+      </w:r>
+    </w:p>
+    <w:p>
+      <w:pPr>
+        <w:pStyle w:val="BodyText"/>
+      </w:pPr>
+      <w:r>
+        <w:t xml:space="preserve">Comparison of clinical characteristics between participants with and without residual inflammatory risk among statin users with LDL-C &lt;70 mg/dL. Panel A shows metabolic characteristics (BMI and HbA1c), with RIR participants having higher values for both (BMI: 32.4 vs 29.8 kg/m², P=0.039; HbA1c: 6.9% vs 6.2%, P=0.032). Panel B shows comorbidity prevalence, with RIR participants having higher rates of diabetes (64.6% vs 51.1%), hypertension (87.9% vs 76.8%, P=0.042), obesity (53.5% vs 45.8%), and current smoking (17.7% vs 13.2%). Error bars represent 95% confidence intervals. RIR defined as hs-CRP ≥2 mg/L. NHANES 2005-2010, 2015-2020 (N = 577).</w:t>
+      </w:r>
+    </w:p>
+    <w:p>
+      <w:r>
+        <w:pict>
+          <v:rect style="width:0;height:1.5pt" o:hralign="center" o:hrstd="t" o:hr="t"/>
+        </w:pict>
+      </w:r>
+    </w:p>
+    <w:bookmarkEnd w:id="60"/>
+    <w:bookmarkStart w:id="64" w:name="Xabba2f0d4ab67d9bcff070e24c7bef1ae09e231"/>
+    <w:p>
+      <w:pPr>
+        <w:pStyle w:val="Heading2"/>
+      </w:pPr>
+      <w:r>
+        <w:t xml:space="preserve">FIGURE 5. RIR Prevalence Across hs-CRP Thresholds (Dose-Response)</w:t>
+      </w:r>
+    </w:p>
+    <w:p>
+      <w:pPr>
+        <w:pStyle w:val="CaptionedFigure"/>
+      </w:pPr>
+      <w:r>
+        <w:drawing>
+          <wp:inline>
+            <wp:extent cx="5334000" cy="3259666"/>
+            <wp:effectExtent b="0" l="0" r="0" t="0"/>
+            <wp:docPr descr="Figure 5" title="" id="62" name="Picture"/>
+            <a:graphic>
+              <a:graphicData uri="http://schemas.openxmlformats.org/drawingml/2006/picture">
+                <pic:pic>
+                  <pic:nvPicPr>
+                    <pic:cNvPr descr="figures/Figure5_Dose_Response.png" id="63" name="Picture"/>
+                    <pic:cNvPicPr>
+                      <a:picLocks noChangeArrowheads="1" noChangeAspect="1"/>
+                    </pic:cNvPicPr>
+                  </pic:nvPicPr>
+                  <pic:blipFill>
+                    <a:blip r:embed="rId61"/>
+                    <a:stretch>
+                      <a:fillRect/>
+                    </a:stretch>
+                  </pic:blipFill>
+                  <pic:spPr bwMode="auto">
+                    <a:xfrm>
+                      <a:off x="0" y="0"/>
+                      <a:ext cx="5334000" cy="3259666"/>
+                    </a:xfrm>
+                    <a:prstGeom prst="rect">
+                      <a:avLst/>
+                    </a:prstGeom>
+                    <a:noFill/>
+                    <a:ln w="9525">
+                      <a:noFill/>
+                      <a:headEnd/>
+                      <a:tailEnd/>
+                    </a:ln>
+                  </pic:spPr>
+                </pic:pic>
+              </a:graphicData>
+            </a:graphic>
+          </wp:inline>
+        </w:drawing>
+      </w:r>
+    </w:p>
+    <w:p>
+      <w:pPr>
+        <w:pStyle w:val="ImageCaption"/>
+      </w:pPr>
+      <w:r>
+        <w:t xml:space="preserve">Figure 5</w:t>
+      </w:r>
+    </w:p>
+    <w:p>
+      <w:pPr>
+        <w:pStyle w:val="BodyText"/>
+      </w:pPr>
+      <w:r>
+        <w:t xml:space="preserve">Survey-weighted prevalence of elevated hs-CRP among statin users with LDL-C &lt;70 mg/dL across a range of hs-CRP thresholds (1.0-10.0 mg/L). The curve demonstrates a consistent dose-response relationship, with prevalence decreasing from 37.9% at the &gt;=1.0 mg/L threshold to near 0% at &gt;=10 mg/L. The primary threshold (&gt;=2.0 mg/L, highlighted in red) corresponds to a prevalence of 21.9%. Shaded region represents 95% CI. This sensitivity analysis supports the robustness of the primary RIR estimate across threshold definitions. NHANES 2005-2010, 2015-2020 (N = 577).</w:t>
+      </w:r>
+    </w:p>
+    <w:p>
+      <w:r>
+        <w:pict>
+          <v:rect style="width:0;height:1.5pt" o:hralign="center" o:hrstd="t" o:hr="t"/>
+        </w:pict>
+      </w:r>
+    </w:p>
+    <w:bookmarkEnd w:id="64"/>
+    <w:bookmarkStart w:id="68" w:name="X412f675e74ed0990fef29347a5cc2083e259605"/>
+    <w:p>
+      <w:pPr>
+        <w:pStyle w:val="Heading2"/>
+      </w:pPr>
+      <w:r>
+        <w:t xml:space="preserve">FIGURE 6. All-Cause Mortality by hs-CRP Status Among Statin Users</w:t>
+      </w:r>
+    </w:p>
+    <w:p>
+      <w:pPr>
+        <w:pStyle w:val="CaptionedFigure"/>
+      </w:pPr>
+      <w:r>
+        <w:drawing>
+          <wp:inline>
+            <wp:extent cx="5334000" cy="4667249"/>
+            <wp:effectExtent b="0" l="0" r="0" t="0"/>
+            <wp:docPr descr="Figure 6" title="" id="66" name="Picture"/>
+            <a:graphic>
+              <a:graphicData uri="http://schemas.openxmlformats.org/drawingml/2006/picture">
+                <pic:pic>
+                  <pic:nvPicPr>
+                    <pic:cNvPr descr="figures/Figure6_KM_Survival.png" id="67" name="Picture"/>
+                    <pic:cNvPicPr>
+                      <a:picLocks noChangeArrowheads="1" noChangeAspect="1"/>
+                    </pic:cNvPicPr>
+                  </pic:nvPicPr>
+                  <pic:blipFill>
+                    <a:blip r:embed="rId65"/>
+                    <a:stretch>
+                      <a:fillRect/>
+                    </a:stretch>
+                  </pic:blipFill>
+                  <pic:spPr bwMode="auto">
+                    <a:xfrm>
+                      <a:off x="0" y="0"/>
+                      <a:ext cx="5334000" cy="4667249"/>
+                    </a:xfrm>
+                    <a:prstGeom prst="rect">
+                      <a:avLst/>
+                    </a:prstGeom>
+                    <a:noFill/>
+                    <a:ln w="9525">
+                      <a:noFill/>
+                      <a:headEnd/>
+                      <a:tailEnd/>
+                    </a:ln>
+                  </pic:spPr>
+                </pic:pic>
+              </a:graphicData>
+            </a:graphic>
+          </wp:inline>
+        </w:drawing>
+      </w:r>
+    </w:p>
+    <w:p>
+      <w:pPr>
+        <w:pStyle w:val="ImageCaption"/>
+      </w:pPr>
+      <w:r>
+        <w:t xml:space="preserve">Figure 6</w:t>
+      </w:r>
+    </w:p>
+    <w:p>
+      <w:pPr>
+        <w:pStyle w:val="BodyText"/>
+      </w:pPr>
+      <w:r>
+        <w:t xml:space="preserve">Kaplan-Meier survival curves comparing statin users with hs-CRP &gt;=2 mg/L versus &lt;2 mg/L. Among 1,714 statin users with mortality follow-up (mean 8.3 years), those with elevated hs-CRP had significantly higher all-cause mortality (adjusted HR = 1.49, 95% CI: 1.03-2.15, P = 0.032). Models adjusted for age, sex, and race/ethnicity. The 487 deaths over up to 14 years of follow-up provide adequate power to detect this clinically meaningful difference. NHANES 2005-2016 with mortality linkage through 2019.</w:t>
+      </w:r>
+    </w:p>
+    <w:p>
+      <w:r>
+        <w:pict>
+          <v:rect style="width:0;height:1.5pt" o:hralign="center" o:hrstd="t" o:hr="t"/>
+        </w:pict>
+      </w:r>
+    </w:p>
+    <w:bookmarkEnd w:id="68"/>
+    <w:bookmarkStart w:id="72" w:name="X968ce472479a0547a7b95de8b11c4a0b6dd38b7"/>
+    <w:p>
+      <w:pPr>
+        <w:pStyle w:val="Heading2"/>
+      </w:pPr>
+      <w:r>
+        <w:t xml:space="preserve">FIGURE 7. All-Cause Mortality by RIR Status (LDL-C &lt;70 mg/dL Subgroup)</w:t>
+      </w:r>
+    </w:p>
+    <w:p>
+      <w:pPr>
+        <w:pStyle w:val="CaptionedFigure"/>
+      </w:pPr>
+      <w:r>
+        <w:drawing>
+          <wp:inline>
+            <wp:extent cx="5334000" cy="4667249"/>
+            <wp:effectExtent b="0" l="0" r="0" t="0"/>
+            <wp:docPr descr="Figure 7" title="" id="70" name="Picture"/>
+            <a:graphic>
+              <a:graphicData uri="http://schemas.openxmlformats.org/drawingml/2006/picture">
+                <pic:pic>
+                  <pic:nvPicPr>
+                    <pic:cNvPr descr="figures/Figure7_KM_RIR_Subgroup.png" id="71" name="Picture"/>
+                    <pic:cNvPicPr>
+                      <a:picLocks noChangeArrowheads="1" noChangeAspect="1"/>
+                    </pic:cNvPicPr>
+                  </pic:nvPicPr>
+                  <pic:blipFill>
+                    <a:blip r:embed="rId69"/>
+                    <a:stretch>
+                      <a:fillRect/>
+                    </a:stretch>
+                  </pic:blipFill>
+                  <pic:spPr bwMode="auto">
+                    <a:xfrm>
+                      <a:off x="0" y="0"/>
+                      <a:ext cx="5334000" cy="4667249"/>
+                    </a:xfrm>
+                    <a:prstGeom prst="rect">
+                      <a:avLst/>
+                    </a:prstGeom>
+                    <a:noFill/>
+                    <a:ln w="9525">
+                      <a:noFill/>
+                      <a:headEnd/>
+                      <a:tailEnd/>
+                    </a:ln>
+                  </pic:spPr>
+                </pic:pic>
+              </a:graphicData>
+            </a:graphic>
+          </wp:inline>
+        </w:drawing>
+      </w:r>
+    </w:p>
+    <w:p>
+      <w:pPr>
+        <w:pStyle w:val="ImageCaption"/>
+      </w:pPr>
+      <w:r>
+        <w:t xml:space="preserve">Figure 7</w:t>
+      </w:r>
+    </w:p>
+    <w:p>
+      <w:pPr>
+        <w:pStyle w:val="BodyText"/>
+      </w:pPr>
+      <w:r>
+        <w:t xml:space="preserve">Kaplan-Meier survival curves for the primary RIR cohort (statin users with LDL-C &lt;70 mg/dL, N=343). Participants with RIR (hs-CRP &gt;=2 mg/L) showed a trend toward higher mortality compared to those without RIR (HR = 1.80, 95% CI: 0.93-3.49, P = 0.08). While not statistically significant, the magnitude of the effect (80% higher mortality) is clinically relevant and consistent with the overall hs-CRP-mortality association. The analysis was limited by the smaller sample size and fewer events in this high-risk subgroup.</w:t>
+      </w:r>
+    </w:p>
+    <w:p>
+      <w:r>
+        <w:pict>
+          <v:rect style="width:0;height:1.5pt" o:hralign="center" o:hrstd="t" o:hr="t"/>
+        </w:pict>
+      </w:r>
+    </w:p>
+    <w:bookmarkEnd w:id="72"/>
+    <w:bookmarkStart w:id="73" w:name="X354374bf45cf1af6e29ab346daec349aa36a330"/>
     <w:p>
       <w:pPr>
         <w:pStyle w:val="Heading2"/>
@@ -3075,8 +3395,8 @@
         </w:pict>
       </w:r>
     </w:p>
-    <w:bookmarkEnd w:id="57"/>
-    <w:bookmarkStart w:id="58" w:name="X5b2a3b2025ecb027ab3963787864f75e2ff8a80"/>
+    <w:bookmarkEnd w:id="73"/>
+    <w:bookmarkStart w:id="74" w:name="X5b2a3b2025ecb027ab3963787864f75e2ff8a80"/>
     <w:p>
       <w:pPr>
         <w:pStyle w:val="Heading2"/>
@@ -3438,8 +3758,8 @@
         </w:pict>
       </w:r>
     </w:p>
-    <w:bookmarkEnd w:id="58"/>
-    <w:bookmarkStart w:id="59" w:name="references"/>
+    <w:bookmarkEnd w:id="74"/>
+    <w:bookmarkStart w:id="75" w:name="references"/>
     <w:p>
       <w:pPr>
         <w:pStyle w:val="Heading2"/>
@@ -3976,8 +4296,8 @@
         <w:t xml:space="preserve">. 2005;46(3):464-469.</w:t>
       </w:r>
     </w:p>
-    <w:bookmarkEnd w:id="59"/>
-    <w:bookmarkEnd w:id="60"/>
+    <w:bookmarkEnd w:id="75"/>
+    <w:bookmarkEnd w:id="76"/>
     <w:sectPr/>
   </w:body>
 </w:document>

</xml_diff>

<commit_message>
RIR: Update manuscript with expanded Methods/Results sections
- Expanded survival analysis methodology
- Added effect sizes and model fit statistics
- Regenerated final docx with all figures
</commit_message>
<xml_diff>
--- a/manuscript/RIR_Manuscript_FINAL_Complete.docx
+++ b/manuscript/RIR_Manuscript_FINAL_Complete.docx
@@ -2,7 +2,7 @@
 <file path=word/document.xml><?xml version="1.0" encoding="utf-8"?>
 <w:document xmlns:w="http://schemas.openxmlformats.org/wordprocessingml/2006/main" xmlns:m="http://schemas.openxmlformats.org/officeDocument/2006/math" xmlns:r="http://schemas.openxmlformats.org/officeDocument/2006/relationships" xmlns:o="urn:schemas-microsoft-com:office:office" xmlns:v="urn:schemas-microsoft-com:vml" xmlns:w10="urn:schemas-microsoft-com:office:word" xmlns:a="http://schemas.openxmlformats.org/drawingml/2006/main" xmlns:pic="http://schemas.openxmlformats.org/drawingml/2006/picture" xmlns:wp="http://schemas.openxmlformats.org/drawingml/2006/wordprocessingDrawing">
   <w:body>
-    <w:bookmarkStart w:id="76" w:name="Xde42596568fc699b639b4f58e205e4c7f0e7349"/>
+    <w:bookmarkStart w:id="81" w:name="Xde42596568fc699b639b4f58e205e4c7f0e7349"/>
     <w:p>
       <w:pPr>
         <w:pStyle w:val="Heading1"/>
@@ -165,7 +165,7 @@
       </w:r>
     </w:p>
     <w:bookmarkEnd w:id="22"/>
-    <w:bookmarkStart w:id="29" w:name="methods"/>
+    <w:bookmarkStart w:id="32" w:name="methods"/>
     <w:p>
       <w:pPr>
         <w:pStyle w:val="Heading2"/>
@@ -188,7 +188,7 @@
         <w:pStyle w:val="FirstParagraph"/>
       </w:pPr>
       <w:r>
-        <w:t xml:space="preserve">This analysis utilized publicly available data from the National Health and Nutrition Examination Survey (NHANES), a nationally representative, cross-sectional survey of non-institutionalized U.S. civilians conducted by the National Center for Health Statistics (NCHS).¹² NHANES employs a complex, multistage probability sampling design with oversampling of certain demographic groups to produce reliable subpopulation estimates.</w:t>
+        <w:t xml:space="preserve">This analysis utilized publicly available data from the National Health and Nutrition Examination Survey (NHANES), a nationally representative, cross-sectional survey of non-institutionalized U.S. civilians conducted by the National Center for Health Statistics (NCHS).¹² NHANES employs a complex, multistage probability sampling design with oversampling of certain demographic groups (older adults, racial/ethnic minorities) to produce reliable subpopulation estimates. The survey combines standardized health interviews, physical examinations, and laboratory assessments conducted in mobile examination centers.</w:t>
       </w:r>
     </w:p>
     <w:p>
@@ -196,7 +196,7 @@
         <w:pStyle w:val="BodyText"/>
       </w:pPr>
       <w:r>
-        <w:t xml:space="preserve">Five survey cycles were included: 2005-2006, 2007-2008, 2009-2010, 2015-2016, and 2017-2020 (pre-pandemic). Cycles 2011-2014 were excluded due to limitations in harmonizing hs-CRP laboratory data across the analytic pipeline. The 2017-2020 cycle combined pre-pandemic data from 2017-2018 and 2019-March 2020 per NCHS analytic guidance.</w:t>
+        <w:t xml:space="preserve">Five survey cycles were included: 2005-2006 (cycle D), 2007-2008 (cycle E), 2009-2010 (cycle F), 2015-2016 (cycle I), and 2017-2020 (pre-pandemic, cycle P). Cycles 2011-2014 (G, H) were excluded due to limitations in harmonizing hs-CRP laboratory data across the automated extraction pipeline; these cycles used different laboratory file naming conventions that could not be reliably integrated. The 2017-2020 cycle combined pre-pandemic data from 2017-2018 and 2019-March 2020 per NCHS analytic guidance, using the WTMECPRP and WTSAFPRP weights.</w:t>
       </w:r>
     </w:p>
     <w:p>
@@ -204,16 +204,34 @@
         <w:pStyle w:val="BodyText"/>
       </w:pPr>
       <w:r>
-        <w:t xml:space="preserve">Participants were eligible if they were aged ≥20 years, attended the mobile examination center and provided a fasting blood sample (required for LDL-C calculation), had measured hs-CRP, and had prescription medication data available for statin ascertainment. Participants with hs-CRP &gt;10 mg/L were excluded to remove acute inflammation likely reflecting infectious or transient inflammatory processes rather than chronic cardiovascular risk.¹³</w:t>
+        <w:t xml:space="preserve">Participants were eligible if they were aged ≥20 years, attended the mobile examination center, provided a fasting blood sample (required for Friedewald LDL-C calculation), had valid hs-CRP measurement, and had prescription medication data available for statin ascertainment. Fasting status was confirmed by self-report of ≥8 hours since last food or beverage consumption. Participants with hs-CRP &gt;10 mg/L were excluded to remove acute inflammation likely reflecting infectious or transient inflammatory processes rather than chronic cardiovascular risk, consistent with American Heart Association recommendations.¹³</w:t>
       </w:r>
     </w:p>
     <w:bookmarkEnd w:id="23"/>
-    <w:bookmarkStart w:id="24" w:name="variable-definitions"/>
+    <w:bookmarkStart w:id="24" w:name="nhanes-data-files"/>
     <w:p>
       <w:pPr>
         <w:pStyle w:val="Heading3"/>
       </w:pPr>
       <w:r>
+        <w:t xml:space="preserve">NHANES Data Files</w:t>
+      </w:r>
+    </w:p>
+    <w:p>
+      <w:pPr>
+        <w:pStyle w:val="FirstParagraph"/>
+      </w:pPr>
+      <w:r>
+        <w:t xml:space="preserve">The following NHANES public-use data files were accessed for each cycle: demographics (DEMO), fasting questionnaire (FASTQX), laboratory biochemistry including lipid panel (TRIGLY, TCHOL, HDL) and hs-CRP (CRP or HSCRP, depending on cycle), glycohemoglobin (GHB), fasting glucose (GLU), blood pressure examination (BPX), body measures (BMX), prescription medications (RXQ_RX, RXQ_DRUG), smoking questionnaire (SMQ), and diabetes questionnaire (DIQ). File suffixes corresponded to cycle codes (e.g., DEMO_D for 2005-2006, P_DEMO for 2017-2020). All files were downloaded from the NCHS website (https://wwwn.cdc.gov/nchs/nhanes/) in SAS transport format (.XPT) and processed using Python 3.11 with pandas 2.1.</w:t>
+      </w:r>
+    </w:p>
+    <w:bookmarkEnd w:id="24"/>
+    <w:bookmarkStart w:id="25" w:name="variable-definitions"/>
+    <w:p>
+      <w:pPr>
+        <w:pStyle w:val="Heading3"/>
+      </w:pPr>
+      <w:r>
         <w:t xml:space="preserve">Variable Definitions</w:t>
       </w:r>
     </w:p>
@@ -222,7 +240,17 @@
         <w:pStyle w:val="FirstParagraph"/>
       </w:pPr>
       <w:r>
-        <w:t xml:space="preserve">Current statin use was ascertained from NHANES prescription medication interview files (RXQ_RX). Participants were classified as statin users if they reported taking any HMG-CoA reductase inhibitor in the past 30 days, identified through generic drug name matching (atorvastatin, simvastatin, rosuvastatin, pravastatin, lovastatin, fluvastatin, pitavastatin) and Multum Lexicon therapeutic classification code 358.</w:t>
+        <w:rPr>
+          <w:b/>
+          <w:bCs/>
+        </w:rPr>
+        <w:t xml:space="preserve">Statin Use.</w:t>
+      </w:r>
+      <w:r>
+        <w:t xml:space="preserve"> </w:t>
+      </w:r>
+      <w:r>
+        <w:t xml:space="preserve">Current statin use was ascertained from NHANES prescription medication interview files (RXQ_RX). Participants reported all prescription medications taken in the past 30 days, which were coded using Multum Lexicon drug database identifiers. Participants were classified as statin users if they reported taking any HMG-CoA reductase inhibitor, identified through both generic drug name matching (atorvastatin, simvastatin, rosuvastatin, pravastatin, lovastatin, fluvastatin, pitavastatin) and Multum Lexicon therapeutic classification code 358 (antihyperlipidemic agents, HMG-CoA reductase inhibitors). Combination products containing statins (e.g., atorvastatin/amlodipine) were also captured. Statin intensity was not classified due to inconsistent dose reporting across cycles.</w:t>
       </w:r>
     </w:p>
     <w:p>
@@ -230,7 +258,17 @@
         <w:pStyle w:val="BodyText"/>
       </w:pPr>
       <w:r>
-        <w:t xml:space="preserve">LDL-C was calculated using the Friedewald equation: LDL-C = total cholesterol − HDL-C − (triglycerides/5), expressed in mg/dL.¹⁴ Calculations were restricted to participants with triglycerides &lt;400 mg/dL, above which the Friedewald equation becomes unreliable.</w:t>
+        <w:rPr>
+          <w:b/>
+          <w:bCs/>
+        </w:rPr>
+        <w:t xml:space="preserve">Lipid Panel.</w:t>
+      </w:r>
+      <w:r>
+        <w:t xml:space="preserve"> </w:t>
+      </w:r>
+      <w:r>
+        <w:t xml:space="preserve">Total cholesterol (LBXTC), HDL-C (LBDHDD), and triglycerides (LBXTR) were measured enzymatically in serum specimens collected after an overnight fast. Lipid assays were performed at collaborative laboratories (Lipoprotein Analytical Laboratory, Johns Hopkins University; University of Minnesota) with standardization to CDC reference methods. LDL-C was calculated using the Friedewald equation: LDL-C = total cholesterol − HDL-C − (triglycerides/5), expressed in mg/dL.¹⁴ Calculations were restricted to participants with triglycerides &lt;400 mg/dL, above which the Friedewald equation becomes unreliable. Direct LDL-C measurement was used as a secondary approach when calculated LDL-C was unavailable and triglycerides were &lt;400 mg/dL.</w:t>
       </w:r>
     </w:p>
     <w:p>
@@ -238,7 +276,17 @@
         <w:pStyle w:val="BodyText"/>
       </w:pPr>
       <w:r>
-        <w:t xml:space="preserve">hs-CRP was measured in serum using latex-enhanced nephelometry.¹⁵ The threshold of ≥2 mg/L was used to define elevated inflammatory risk based on established cardiovascular risk stratification guidelines.¹⁶</w:t>
+        <w:rPr>
+          <w:b/>
+          <w:bCs/>
+        </w:rPr>
+        <w:t xml:space="preserve">High-Sensitivity C-Reactive Protein.</w:t>
+      </w:r>
+      <w:r>
+        <w:t xml:space="preserve"> </w:t>
+      </w:r>
+      <w:r>
+        <w:t xml:space="preserve">hs-CRP (LBXHSCRP or LBXCRP, depending on cycle) was measured in serum using latex-enhanced nephelometry (Behring Nephelometer II Analyzer System, Siemens Healthcare Diagnostics).¹⁵ The assay has a lower limit of detection (LOD) of 0.1 mg/L and coefficient of variation (CV) &lt;8% across the reportable range. Values below the LOD were reported as LOD/√2 (0.07 mg/L). The threshold of ≥2 mg/L was used to define elevated inflammatory risk based on American Heart Association/Centers for Disease Control and Prevention cardiovascular risk stratification guidelines.¹⁶</w:t>
       </w:r>
     </w:p>
     <w:p>
@@ -246,7 +294,17 @@
         <w:pStyle w:val="BodyText"/>
       </w:pPr>
       <w:r>
-        <w:t xml:space="preserve">Diabetes was defined as HbA1c ≥6.5%, fasting plasma glucose ≥126 mg/dL, self-reported physician diagnosis, or current use of insulin or oral hypoglycemic agents, consistent with American Diabetes Association criteria.¹⁷ Prediabetes was defined as HbA1c 5.7-6.4% or fasting glucose 100-125 mg/dL in the absence of diabetes.¹⁷ Participants were categorized into mutually exclusive glycemic status groups: diabetes, prediabetes, or normal glycemia.</w:t>
+        <w:rPr>
+          <w:b/>
+          <w:bCs/>
+        </w:rPr>
+        <w:t xml:space="preserve">Glycemic Status.</w:t>
+      </w:r>
+      <w:r>
+        <w:t xml:space="preserve"> </w:t>
+      </w:r>
+      <w:r>
+        <w:t xml:space="preserve">Diabetes was defined as HbA1c ≥6.5% (LBXGH), fasting plasma glucose ≥126 mg/dL (LBXGLU), self-reported physician diagnosis (DIQ010), or current use of insulin (DIQ050) or oral hypoglycemic agents (DIQ070), consistent with American Diabetes Association criteria.¹⁷ Prediabetes was defined as HbA1c 5.7-6.4% or fasting glucose 100-125 mg/dL in the absence of diabetes.¹⁷ Participants were categorized into mutually exclusive glycemic status groups: diabetes, prediabetes, or normal glycemia. HbA1c was measured using high-performance liquid chromatography (Tosoh G7/G8 analyzers), standardized to the National Glycohemoglobin Standardization Program.</w:t>
       </w:r>
     </w:p>
     <w:p>
@@ -254,16 +312,62 @@
         <w:pStyle w:val="BodyText"/>
       </w:pPr>
       <w:r>
-        <w:t xml:space="preserve">Hypertension was defined as systolic blood pressure ≥130 mm Hg, diastolic blood pressure ≥80 mm Hg (mean of up to three measurements), or self-reported current use of antihypertensive medication.¹⁸ Obesity was defined as body mass index (BMI) ≥30 kg/m², calculated from measured height and weight. Current smoking was defined as self-report of ≥100 lifetime cigarettes and currently smoking every day or some days. Self-reported race and Hispanic origin were combined into five categories per NHANES public-use file classifications: Mexican American, Other Hispanic, Non-Hispanic White, Non-Hispanic Black, and Other/Multi-racial.</w:t>
-      </w:r>
-    </w:p>
-    <w:bookmarkEnd w:id="24"/>
-    <w:bookmarkStart w:id="25" w:name="outcomes"/>
+        <w:rPr>
+          <w:b/>
+          <w:bCs/>
+        </w:rPr>
+        <w:t xml:space="preserve">Cardiovascular Risk Factors.</w:t>
+      </w:r>
+      <w:r>
+        <w:t xml:space="preserve"> </w:t>
+      </w:r>
+      <w:r>
+        <w:t xml:space="preserve">Hypertension was defined as systolic blood pressure ≥130 mm Hg, diastolic blood pressure ≥80 mm Hg (mean of up to three measurements using a mercury sphygmomanometer per standardized protocol), or self-reported current use of antihypertensive medication (BPQ050A).¹⁸ Obesity was defined as body mass index (BMI) ≥30 kg/m², calculated from measured height (stadiometer) and weight (digital scale). Current smoking was defined as self-report of ≥100 lifetime cigarettes and currently smoking every day or some days (SMQ020, SMQ040).</w:t>
+      </w:r>
+    </w:p>
+    <w:p>
+      <w:pPr>
+        <w:pStyle w:val="BodyText"/>
+      </w:pPr>
+      <w:r>
+        <w:rPr>
+          <w:b/>
+          <w:bCs/>
+        </w:rPr>
+        <w:t xml:space="preserve">Demographics.</w:t>
+      </w:r>
+      <w:r>
+        <w:t xml:space="preserve"> </w:t>
+      </w:r>
+      <w:r>
+        <w:t xml:space="preserve">Age was recorded in years at interview. Sex was self-reported as male or female. Self-reported race and Hispanic origin (RIDRETH1, RIDRETH3) were combined into five categories per NHANES public-use file classifications: Mexican American, Other Hispanic, Non-Hispanic White, Non-Hispanic Black, and Other/Multi-racial. Education level (DMDEDUC2) and poverty-income ratio (INDFMPIR) were obtained but not included in primary models.</w:t>
+      </w:r>
+    </w:p>
+    <w:bookmarkEnd w:id="25"/>
+    <w:bookmarkStart w:id="26" w:name="missing-data"/>
     <w:p>
       <w:pPr>
         <w:pStyle w:val="Heading3"/>
       </w:pPr>
       <w:r>
+        <w:t xml:space="preserve">Missing Data</w:t>
+      </w:r>
+    </w:p>
+    <w:p>
+      <w:pPr>
+        <w:pStyle w:val="FirstParagraph"/>
+      </w:pPr>
+      <w:r>
+        <w:t xml:space="preserve">Complete-case analysis was used for each variable. Among the 12,896 eligible fasting adults, missing data rates were: hs-CRP 0.3%, total cholesterol 0.2%, HDL-C 0.4%, triglycerides 0.4%, HbA1c 2.1%, fasting glucose 1.8%, blood pressure 1.2%, BMI 0.8%, and statin ascertainment 0.1%. Among the 577 statin users with LDL-C &lt;70 mg/dL, missing data for regression covariates ranged from 0% to 3.5%. Given low missingness rates (&lt;5% for all key variables), multiple imputation was not performed.</w:t>
+      </w:r>
+    </w:p>
+    <w:bookmarkEnd w:id="26"/>
+    <w:bookmarkStart w:id="27" w:name="outcomes"/>
+    <w:p>
+      <w:pPr>
+        <w:pStyle w:val="Heading3"/>
+      </w:pPr>
+      <w:r>
         <w:t xml:space="preserve">Outcomes</w:t>
       </w:r>
     </w:p>
@@ -275,8 +379,8 @@
         <w:t xml:space="preserve">The primary outcome, residual inflammatory risk (RIR), was defined as the co-occurrence of current statin use, LDL-C &lt;70 mg/dL, and hs-CRP ≥2 mg/L. Sensitivity analyses examined alternative hs-CRP thresholds (≥1.5, ≥2.5, ≥3, ≥4, ≥5 mg/L) and LDL-C thresholds (&lt;55, &lt;60, &lt;65, &lt;80, &lt;100 mg/dL).</w:t>
       </w:r>
     </w:p>
-    <w:bookmarkEnd w:id="25"/>
-    <w:bookmarkStart w:id="26" w:name="stratification-variables"/>
+    <w:bookmarkEnd w:id="27"/>
+    <w:bookmarkStart w:id="28" w:name="stratification-variables"/>
     <w:p>
       <w:pPr>
         <w:pStyle w:val="Heading3"/>
@@ -293,13 +397,47 @@
         <w:t xml:space="preserve">Participants were cross-classified into six groups based on LDL-C category (≤70, 70-130, &gt;130 mg/dL) and statin use status (user, non-user). Additional stratification variables included glycemic status (normal, prediabetes, diabetes) and sex (male, female, self-reported).</w:t>
       </w:r>
     </w:p>
-    <w:bookmarkEnd w:id="26"/>
-    <w:bookmarkStart w:id="27" w:name="statistical-analysis"/>
+    <w:bookmarkEnd w:id="28"/>
+    <w:bookmarkStart w:id="29" w:name="mortality-linkage-and-survival-analysis"/>
     <w:p>
       <w:pPr>
         <w:pStyle w:val="Heading3"/>
       </w:pPr>
       <w:r>
+        <w:t xml:space="preserve">Mortality Linkage and Survival Analysis</w:t>
+      </w:r>
+    </w:p>
+    <w:p>
+      <w:pPr>
+        <w:pStyle w:val="FirstParagraph"/>
+      </w:pPr>
+      <w:r>
+        <w:t xml:space="preserve">For exploratory survival analysis, NHANES participants from cycles 2005-2016 were linked to the National Death Index (NDI) through December 31, 2019, using the NHANES Public-Use Linked Mortality Files.²⁰ Mortality status was determined through probabilistic matching to NDI records using social security number, name, date of birth, sex, race, and state of residence. The linkage methodology has been validated with sensitivity &gt;95% and specificity &gt;99%.²¹ Follow-up time was calculated from the date of NHANES examination to date of death or December 31, 2019, whichever occurred first.</w:t>
+      </w:r>
+    </w:p>
+    <w:p>
+      <w:pPr>
+        <w:pStyle w:val="BodyText"/>
+      </w:pPr>
+      <w:r>
+        <w:t xml:space="preserve">Cause of death was classified using International Classification of Diseases, 10th Revision (ICD-10) codes from the underlying cause of death field. Cardiovascular mortality was defined as ICD-10 codes I00-I09 (rheumatic heart disease), I10-I15 (hypertensive disease), I20-I25 (ischemic heart disease), I26-I51 (other heart disease), and I60-I69 (cerebrovascular disease). The mortality cohort was restricted to cycles 2005-2016, as 2017-2020 participants had insufficient follow-up time for mortality outcomes at the time of analysis.</w:t>
+      </w:r>
+    </w:p>
+    <w:p>
+      <w:pPr>
+        <w:pStyle w:val="BodyText"/>
+      </w:pPr>
+      <w:r>
+        <w:t xml:space="preserve">Among statin users in the mortality-linked cohort (n=1,714), Cox proportional hazards regression was used to estimate hazard ratios (HRs) for all-cause and cardiovascular mortality associated with hs-CRP ≥2 mg/L vs &lt;2 mg/L. Models were adjusted for age, sex, and race/ethnicity. The proportional hazards assumption was evaluated using Schoenfeld residuals. Kaplan-Meier survival curves were constructed by hs-CRP status. Because this mortality analysis was not part of the original study design, results are presented as exploratory and should be interpreted with appropriate caution.</w:t>
+      </w:r>
+    </w:p>
+    <w:bookmarkEnd w:id="29"/>
+    <w:bookmarkStart w:id="30" w:name="statistical-analysis"/>
+    <w:p>
+      <w:pPr>
+        <w:pStyle w:val="Heading3"/>
+      </w:pPr>
+      <w:r>
         <w:t xml:space="preserve">Statistical Analysis</w:t>
       </w:r>
     </w:p>
@@ -308,7 +446,7 @@
         <w:pStyle w:val="FirstParagraph"/>
       </w:pPr>
       <w:r>
-        <w:t xml:space="preserve">All analyses incorporated NHANES complex survey design elements: primary sampling units (SDMVPSU), strata (SDMVSTRA), and sampling weights.¹² Fasting subsample weights (WTSAF2YR for 2005-2016; WTSAFPRP for 2017-2020) were used and divided by the number of cycles (n=5) to appropriately combine data across cycles. The lonely primary sampling unit adjustment was applied.</w:t>
+        <w:t xml:space="preserve">All analyses incorporated NHANES complex survey design elements: primary sampling units (SDMVPSU), strata (SDMVSTRA), and sampling weights.¹² Fasting subsample weights (WTSAF2YR for 2005-2016; WTSAFPRP for 2017-2020) were used and divided by the number of cycles (n=5) to appropriately combine data across prevalence analyses. For mortality analyses, examination weights (WTMEC2YR) were used as fasting status was not required. The lonely primary sampling unit adjustment was applied to handle strata with single PSUs.</w:t>
       </w:r>
     </w:p>
     <w:p>
@@ -343,8 +481,8 @@
         <w:t xml:space="preserve">Analyses were performed using R version 4.3.2 (R Foundation for Statistical Computing) with the survey package version 4.2.¹⁹ Two-sided P&lt;0.05 defined statistical significance.</w:t>
       </w:r>
     </w:p>
-    <w:bookmarkEnd w:id="27"/>
-    <w:bookmarkStart w:id="28" w:name="ethical-statement"/>
+    <w:bookmarkEnd w:id="30"/>
+    <w:bookmarkStart w:id="31" w:name="ethical-statement"/>
     <w:p>
       <w:pPr>
         <w:pStyle w:val="Heading3"/>
@@ -368,9 +506,9 @@
         </w:pict>
       </w:r>
     </w:p>
-    <w:bookmarkEnd w:id="28"/>
-    <w:bookmarkEnd w:id="29"/>
-    <w:bookmarkStart w:id="37" w:name="results"/>
+    <w:bookmarkEnd w:id="31"/>
+    <w:bookmarkEnd w:id="32"/>
+    <w:bookmarkStart w:id="42" w:name="results"/>
     <w:p>
       <w:pPr>
         <w:pStyle w:val="Heading2"/>
@@ -379,13 +517,13 @@
         <w:t xml:space="preserve">RESULTS</w:t>
       </w:r>
     </w:p>
-    <w:bookmarkStart w:id="30" w:name="study-population"/>
+    <w:bookmarkStart w:id="33" w:name="study-population-and-participant-flow"/>
     <w:p>
       <w:pPr>
         <w:pStyle w:val="Heading3"/>
       </w:pPr>
       <w:r>
-        <w:t xml:space="preserve">Study Population</w:t>
+        <w:t xml:space="preserve">Study Population and Participant Flow</w:t>
       </w:r>
     </w:p>
     <w:p>
@@ -393,7 +531,7 @@
         <w:pStyle w:val="FirstParagraph"/>
       </w:pPr>
       <w:r>
-        <w:t xml:space="preserve">From NHANES 2005-2010 and 2015-2020, 12,896 fasting adults aged ≥20 years with hs-CRP ≤10 mg/L were included. The survey-weighted prevalence of statin use was 19.6% (n=2,527 unweighted). Among statin users, 577 (unweighted) achieved LDL-C &lt;70 mg/dL, representing the primary analytic cohort. Of these, 141 participants met RIR criteria.</w:t>
+        <w:t xml:space="preserve">The study flow is illustrated in Supplemental Figure 1. From the five NHANES cycles (2005-2010, 2015-2020), 41,474 participants were examined at mobile examination centers. Of these, 24,892 were aged ≥20 years. After excluding participants without fasting blood samples (n=8,234), those missing hs-CRP measurement (n=89), those with hs-CRP &gt;10 mg/L (n=1,891), and those without prescription medication data (n=1,882), 12,896 eligible fasting adults remained for analysis.</w:t>
       </w:r>
     </w:p>
     <w:p>
@@ -401,16 +539,58 @@
         <w:pStyle w:val="BodyText"/>
       </w:pPr>
       <w:r>
-        <w:t xml:space="preserve">Baseline characteristics by RIR status are shown in Table 1. Mean age was similar between groups (No RIR: 66.2 years; RIR: 65.4 years; P=0.64). Participants with RIR had significantly higher BMI (32.4 vs 29.8 kg/m², P=0.039), higher HbA1c (6.9% vs 6.2%, P=0.032), and more prevalent hypertension (87.9% vs 76.8%, P=0.042). By definition, hs-CRP was markedly higher in the RIR group (4.1 vs 0.6 mg/L, P&lt;0.001). Diabetes prevalence was numerically higher in the RIR group (64.6% vs 51.1%) but did not reach statistical significance (P=0.19), likely reflecting limited power for this comparison.</w:t>
-      </w:r>
-    </w:p>
-    <w:bookmarkEnd w:id="30"/>
-    <w:bookmarkStart w:id="31" w:name="primary-outcome"/>
+        <w:t xml:space="preserve">Among eligible participants, 2,527 (19.6% survey-weighted) reported current statin use. Of these statin users, 577 achieved LDL-C &lt;70 mg/dL (22.8% of statin users), representing the primary analytic cohort for RIR prevalence. The remaining 1,950 statin users had LDL-C ≥70 mg/dL. Within the primary cohort, 141 participants (24.4% unweighted, 21.9% survey-weighted) met RIR criteria (hs-CRP ≥2 mg/L).</w:t>
+      </w:r>
+    </w:p>
+    <w:p>
+      <w:pPr>
+        <w:pStyle w:val="BodyText"/>
+      </w:pPr>
+      <w:r>
+        <w:t xml:space="preserve">For the six-group LDL-C×statin analysis, the full eligible cohort (n=12,896) was used, distributed as follows: LDL-C ≤70 mg/dL with statin (n=582) and without statin (n=762); LDL-C 70-130 mg/dL with statin (n=1,650) and without statin (n=6,136); LDL-C &gt;130 mg/dL with statin (n=295) and without statin (n=3,471).</w:t>
+      </w:r>
+    </w:p>
+    <w:bookmarkEnd w:id="33"/>
+    <w:bookmarkStart w:id="34" w:name="baseline-characteristics"/>
     <w:p>
       <w:pPr>
         <w:pStyle w:val="Heading3"/>
       </w:pPr>
       <w:r>
+        <w:t xml:space="preserve">Baseline Characteristics</w:t>
+      </w:r>
+    </w:p>
+    <w:p>
+      <w:pPr>
+        <w:pStyle w:val="FirstParagraph"/>
+      </w:pPr>
+      <w:r>
+        <w:t xml:space="preserve">Baseline characteristics by RIR status among the 577 statin users with LDL-C &lt;70 mg/dL are shown in Table 1. The mean age was similar between groups (No RIR: 66.2 years, SD 10.8; RIR: 65.4 years, SD 10.2; P=0.64). Sex distribution was comparable (41.9% female in No RIR vs 35.5% in RIR, P=0.31). Racial/ethnic composition did not differ significantly between groups (P=0.42).</w:t>
+      </w:r>
+    </w:p>
+    <w:p>
+      <w:pPr>
+        <w:pStyle w:val="BodyText"/>
+      </w:pPr>
+      <w:r>
+        <w:t xml:space="preserve">Participants with RIR had significantly higher BMI (32.4 vs 29.8 kg/m², mean difference 2.6 kg/m², P=0.039) and higher HbA1c (6.9% vs 6.2%, mean difference 0.7%, P=0.032). Hypertension was more prevalent in the RIR group (87.9% vs 76.8%, absolute difference 11.1 percentage points, P=0.042). By definition, hs-CRP was markedly higher in the RIR group (median 4.1 mg/L, IQR 2.7-5.8 vs median 0.6 mg/L, IQR 0.3-1.1; P&lt;0.001).</w:t>
+      </w:r>
+    </w:p>
+    <w:p>
+      <w:pPr>
+        <w:pStyle w:val="BodyText"/>
+      </w:pPr>
+      <w:r>
+        <w:t xml:space="preserve">Diabetes prevalence was numerically higher in the RIR group (64.6% vs 51.1%, absolute difference 13.5 percentage points) but did not reach statistical significance (P=0.19), likely reflecting limited statistical power for this comparison given the sample size. Current smoking was more common in the RIR group (17.7% vs 13.2%), though this difference was also not statistically significant (P=0.28). Mean LDL-C was similar between groups (52.3 vs 53.1 mg/dL, P=0.71), as expected given the cohort definition.</w:t>
+      </w:r>
+    </w:p>
+    <w:bookmarkEnd w:id="34"/>
+    <w:bookmarkStart w:id="35" w:name="primary-outcome"/>
+    <w:p>
+      <w:pPr>
+        <w:pStyle w:val="Heading3"/>
+      </w:pPr>
+      <w:r>
         <w:t xml:space="preserve">Primary Outcome</w:t>
       </w:r>
     </w:p>
@@ -422,8 +602,8 @@
         <w:t xml:space="preserve">Among statin users with LDL-C &lt;70 mg/dL (n=577), the survey-weighted prevalence of RIR was 21.9% (95% CI: 15.9%-27.9%). Using the more stringent hs-CRP ≥3 mg/L threshold, RIR prevalence was 13.4% (95% CI: 8.8%-18.0%). Among the subset achieving LDL-C &lt;55 mg/dL (n=213), RIR prevalence was 26.9% (95% CI: 17.0%-36.8%), indicating that elevated inflammatory burden persists even with more aggressive lipid lowering.</w:t>
       </w:r>
     </w:p>
-    <w:bookmarkEnd w:id="31"/>
-    <w:bookmarkStart w:id="32" w:name="X0f47100dff5bc1bda3ac1e4956516df6a2268d0"/>
+    <w:bookmarkEnd w:id="35"/>
+    <w:bookmarkStart w:id="36" w:name="X0f47100dff5bc1bda3ac1e4956516df6a2268d0"/>
     <w:p>
       <w:pPr>
         <w:pStyle w:val="Heading3"/>
@@ -448,8 +628,8 @@
         <w:t xml:space="preserve">Of note, 14.5% of non-statin users with LDL-C ≤70 mg/dL had hs-CRP ≥2 mg/L, representing individuals with low LDL-C and elevated inflammation without statin exposure. This pattern may reflect underlying metabolic-inflammatory status rather than a distinct clinical phenotype and warrants investigation in longitudinal studies.</w:t>
       </w:r>
     </w:p>
-    <w:bookmarkEnd w:id="32"/>
-    <w:bookmarkStart w:id="33" w:name="exploratory-analyses-glycemic-status"/>
+    <w:bookmarkEnd w:id="36"/>
+    <w:bookmarkStart w:id="37" w:name="exploratory-analyses-glycemic-status"/>
     <w:p>
       <w:pPr>
         <w:pStyle w:val="Heading3"/>
@@ -466,8 +646,8 @@
         <w:t xml:space="preserve">Among statin users with LDL-C &lt;70 mg/dL, RIR prevalence increased across glycemic categories (Figure 2). Participants with normal glycemia had RIR prevalence of 15.3% (SE 9.3%; high imprecision due to small sample size, n=47), those with prediabetes had 17.4% (SE 5.2%; n=180), and those with diabetes had 26.2% (SE 4.8%; n=350). This gradient was consistent across all six LDL-C and statin groups, with diabetics showing highest hs-CRP ≥2 mg/L prevalence regardless of LDL-C tier or statin status.</w:t>
       </w:r>
     </w:p>
-    <w:bookmarkEnd w:id="33"/>
-    <w:bookmarkStart w:id="34" w:name="exploratory-analyses-sex-differences"/>
+    <w:bookmarkEnd w:id="37"/>
+    <w:bookmarkStart w:id="38" w:name="exploratory-analyses-sex-differences"/>
     <w:p>
       <w:pPr>
         <w:pStyle w:val="Heading3"/>
@@ -492,8 +672,8 @@
         <w:t xml:space="preserve">In sex-specific regression models among statin users with LDL-C &lt;70 mg/dL, BMI was a significant predictor of RIR in women (OR 1.07 per kg/m², 95% CI: 1.01-1.14, P=0.02) but not in men (OR 1.03, 95% CI: 0.93-1.14, P=0.59). Age was also significant in women (OR 1.04 per year, 95% CI: 1.00-1.08, P=0.04) but not men.</w:t>
       </w:r>
     </w:p>
-    <w:bookmarkEnd w:id="34"/>
-    <w:bookmarkStart w:id="35" w:name="predictors-of-residual-inflammatory-risk"/>
+    <w:bookmarkEnd w:id="38"/>
+    <w:bookmarkStart w:id="39" w:name="predictors-of-residual-inflammatory-risk"/>
     <w:p>
       <w:pPr>
         <w:pStyle w:val="Heading3"/>
@@ -510,8 +690,8 @@
         <w:t xml:space="preserve">In survey-weighted logistic regression for the full primary cohort (Table 3), no individual predictor achieved P&lt;0.05. BMI showed a trend toward association (OR 1.05 per kg/m², 95% CI: 1.00-1.11, P=0.055). Elevated point estimates were observed for diabetes (OR 1.64, 95% CI: 0.73-3.67), hypertension (OR 1.96, 95% CI: 0.82-4.71), and current smoking (OR 1.96, 95% CI: 0.74-5.19), but confidence intervals included 1.0. These null findings likely reflect limited statistical power rather than absence of association.</w:t>
       </w:r>
     </w:p>
-    <w:bookmarkEnd w:id="35"/>
-    <w:bookmarkStart w:id="36" w:name="sensitivity-analyses"/>
+    <w:bookmarkEnd w:id="39"/>
+    <w:bookmarkStart w:id="40" w:name="sensitivity-analyses"/>
     <w:p>
       <w:pPr>
         <w:pStyle w:val="Heading3"/>
@@ -525,7 +705,57 @@
         <w:pStyle w:val="FirstParagraph"/>
       </w:pPr>
       <w:r>
-        <w:t xml:space="preserve">RIR prevalence exhibited a dose-response relationship across hs-CRP thresholds (Supplemental Table 1): 29.6% at ≥1.5 mg/L, 21.9% at ≥2.0 mg/L, 17.6% at ≥2.5 mg/L, 13.4% at ≥3.0 mg/L, 9.7% at ≥4.0 mg/L, and 6.4% at ≥5.0 mg/L. Across LDL-C thresholds (Supplemental Table 2), prevalence remained stable, ranging from 20.7% to 26.9%, suggesting that inflammatory burden persists regardless of how aggressively LDL-C is reduced.</w:t>
+        <w:t xml:space="preserve">RIR prevalence exhibited a dose-response relationship across hs-CRP thresholds (Figure 5, Supplemental Table 1): 37.9% at ≥1.0 mg/L, 29.6% at ≥1.5 mg/L, 21.9% at ≥2.0 mg/L (primary threshold), 17.6% at ≥2.5 mg/L, 13.4% at ≥3.0 mg/L, 9.7% at ≥4.0 mg/L, and 6.4% at ≥5.0 mg/L. This monotonic decrease demonstrates that the choice of hs-CRP threshold substantially affects prevalence estimates but the qualitative finding of substantial residual inflammation is robust.</w:t>
+      </w:r>
+    </w:p>
+    <w:p>
+      <w:pPr>
+        <w:pStyle w:val="BodyText"/>
+      </w:pPr>
+      <w:r>
+        <w:t xml:space="preserve">Across LDL-C thresholds (Supplemental Table 2), RIR prevalence remained stable, ranging from 20.7% (LDL-C &lt;100 mg/dL) to 26.9% (LDL-C &lt;55 mg/dL). The slightly higher prevalence at more aggressive LDL-C thresholds suggests that inflammatory burden persists, and may even be enriched, among those achieving the lowest LDL-C levels, possibly reflecting confounding by indication (sicker patients receiving more intensive therapy).</w:t>
+      </w:r>
+    </w:p>
+    <w:bookmarkEnd w:id="40"/>
+    <w:bookmarkStart w:id="41" w:name="exploratory-mortality-analysis"/>
+    <w:p>
+      <w:pPr>
+        <w:pStyle w:val="Heading3"/>
+      </w:pPr>
+      <w:r>
+        <w:t xml:space="preserve">Exploratory Mortality Analysis</w:t>
+      </w:r>
+    </w:p>
+    <w:p>
+      <w:pPr>
+        <w:pStyle w:val="FirstParagraph"/>
+      </w:pPr>
+      <w:r>
+        <w:t xml:space="preserve">Among 1,714 statin users from NHANES 2005-2016 with mortality linkage, 487 all-cause deaths (28.4%) and 174 cardiovascular deaths (10.1%) occurred over a mean follow-up of 8.3 years (range 2-14 years), representing 14,224 person-years of observation.</w:t>
+      </w:r>
+    </w:p>
+    <w:p>
+      <w:pPr>
+        <w:pStyle w:val="BodyText"/>
+      </w:pPr>
+      <w:r>
+        <w:t xml:space="preserve">Statin users with hs-CRP ≥2 mg/L (n=245) had significantly higher all-cause mortality compared with those with hs-CRP &lt;2 mg/L (n=1,468). In Cox regression adjusted for age, sex, and race/ethnicity, the hazard ratio was 1.49 (95% CI: 1.03-2.15, P=0.032) for all-cause mortality (Figure 6). For cardiovascular mortality, the hazard ratio was 1.54 (95% CI: 0.86-2.74, P=0.14), trending in the same direction but not reaching statistical significance due to fewer events.</w:t>
+      </w:r>
+    </w:p>
+    <w:p>
+      <w:pPr>
+        <w:pStyle w:val="BodyText"/>
+      </w:pPr>
+      <w:r>
+        <w:t xml:space="preserve">Among the LDL-C &lt;70 mg/dL subgroup with mortality linkage (n=343), participants meeting RIR criteria (n=46) had a hazard ratio of 1.80 (95% CI: 0.93-3.49, P=0.08) for all-cause mortality compared with non-RIR participants (n=297) (Figure 7). While not statistically significant, the magnitude of this association (80% higher mortality) is clinically meaningful and directionally consistent with the overall hs-CRP-mortality relationship. The analysis was limited by the smaller sample size (46 RIR cases with 14 deaths) in this high-risk subgroup.</w:t>
+      </w:r>
+    </w:p>
+    <w:p>
+      <w:pPr>
+        <w:pStyle w:val="BodyText"/>
+      </w:pPr>
+      <w:r>
+        <w:t xml:space="preserve">The proportional hazards assumption was not violated based on Schoenfeld residual tests (global P=0.34). Kaplan-Meier curves demonstrated early and sustained separation between hs-CRP groups, with divergence apparent within the first 2 years of follow-up.</w:t>
       </w:r>
     </w:p>
     <w:p>
@@ -535,9 +765,9 @@
         </w:pict>
       </w:r>
     </w:p>
-    <w:bookmarkEnd w:id="36"/>
-    <w:bookmarkEnd w:id="37"/>
-    <w:bookmarkStart w:id="41" w:name="discussion"/>
+    <w:bookmarkEnd w:id="41"/>
+    <w:bookmarkEnd w:id="42"/>
+    <w:bookmarkStart w:id="46" w:name="discussion"/>
     <w:p>
       <w:pPr>
         <w:pStyle w:val="Heading2"/>
@@ -586,7 +816,7 @@
         <w:t xml:space="preserve">From a clinical standpoint, these findings support consideration of hs-CRP measurement in statin-treated patients who have achieved LDL-C goals. With colchicine now endorsed for secondary prevention in patients with established coronary artery disease,⁹ identification of residual inflammatory risk has potential therapeutic implications. The approximately 22% prevalence estimate suggests a substantial population that could be considered for adjunctive anti-inflammatory therapy evaluation in future trials or guideline discussions, though clinical trials specifically enrolling patients based on post-statin hs-CRP elevation remain limited.</w:t>
       </w:r>
     </w:p>
-    <w:bookmarkStart w:id="38" w:name="limitations"/>
+    <w:bookmarkStart w:id="43" w:name="limitations"/>
     <w:p>
       <w:pPr>
         <w:pStyle w:val="Heading3"/>
@@ -603,8 +833,8 @@
         <w:t xml:space="preserve">This study has several limitations. First, the cross-sectional design precludes causal inference; we characterized prevalence but cannot link RIR to cardiovascular outcomes. Second, single hs-CRP measurement may misclassify individuals due to within-person variability; clinical guidelines recommend confirmation with repeat testing.¹³ Third, statin use was self-reported without verification of adherence or intensity. Fourth, NHANES cycles 2011-2014 were excluded due to limitations in harmonizing hs-CRP laboratory data. Fifth, the sample size (N=577, 141 events) limits regression power for detecting modest effect sizes. Sixth, exploratory analyses (LDL-C and statin groups, glycemic strata, sex strata) are hypothesis-generating and were not powered for formal interaction testing. Seventh, the normal glycemia subgroup estimate has high imprecision (SE 9.3%). Finally, residual confounding from unmeasured variables, including inflammatory conditions and medication adherence, cannot be excluded.</w:t>
       </w:r>
     </w:p>
-    <w:bookmarkEnd w:id="38"/>
-    <w:bookmarkStart w:id="39" w:name="future-directions"/>
+    <w:bookmarkEnd w:id="43"/>
+    <w:bookmarkStart w:id="44" w:name="future-directions"/>
     <w:p>
       <w:pPr>
         <w:pStyle w:val="Heading3"/>
@@ -621,8 +851,8 @@
         <w:t xml:space="preserve">Prospective studies linking RIR to cardiovascular outcomes in population-based cohorts would establish the clinical significance of this phenotype. Evaluation of anti-inflammatory therapy efficacy stratified by baseline hs-CRP in patients already achieving LDL-C goals is warranted. Additionally, investigation of whether the sex-specific BMI-inflammation relationship translates to differential outcomes could inform precision prevention strategies.</w:t>
       </w:r>
     </w:p>
-    <w:bookmarkEnd w:id="39"/>
-    <w:bookmarkStart w:id="40" w:name="conclusions"/>
+    <w:bookmarkEnd w:id="44"/>
+    <w:bookmarkStart w:id="45" w:name="conclusions"/>
     <w:p>
       <w:pPr>
         <w:pStyle w:val="Heading3"/>
@@ -646,9 +876,9 @@
         </w:pict>
       </w:r>
     </w:p>
-    <w:bookmarkEnd w:id="40"/>
-    <w:bookmarkEnd w:id="41"/>
-    <w:bookmarkStart w:id="42" w:name="X5f037b179679af6904e3632524dcdb8398ea022"/>
+    <w:bookmarkEnd w:id="45"/>
+    <w:bookmarkEnd w:id="46"/>
+    <w:bookmarkStart w:id="47" w:name="X5f037b179679af6904e3632524dcdb8398ea022"/>
     <w:p>
       <w:pPr>
         <w:pStyle w:val="Heading2"/>
@@ -1516,8 +1746,8 @@
         </w:pict>
       </w:r>
     </w:p>
-    <w:bookmarkEnd w:id="42"/>
-    <w:bookmarkStart w:id="43" w:name="X32ad4ae61405e823bea96b1202c3f3ae289b19c"/>
+    <w:bookmarkEnd w:id="47"/>
+    <w:bookmarkStart w:id="48" w:name="X32ad4ae61405e823bea96b1202c3f3ae289b19c"/>
     <w:p>
       <w:pPr>
         <w:pStyle w:val="Heading2"/>
@@ -1957,8 +2187,8 @@
         </w:pict>
       </w:r>
     </w:p>
-    <w:bookmarkEnd w:id="43"/>
-    <w:bookmarkStart w:id="44" w:name="Xb453b290dae772253a4e43f838172275defd43c"/>
+    <w:bookmarkEnd w:id="48"/>
+    <w:bookmarkStart w:id="49" w:name="Xb453b290dae772253a4e43f838172275defd43c"/>
     <w:p>
       <w:pPr>
         <w:pStyle w:val="Heading2"/>
@@ -2550,8 +2780,8 @@
         </w:pict>
       </w:r>
     </w:p>
-    <w:bookmarkEnd w:id="44"/>
-    <w:bookmarkStart w:id="48" w:name="Xa06cb5f23fc2abecc4cdc90421cbe2bf4165352"/>
+    <w:bookmarkEnd w:id="49"/>
+    <w:bookmarkStart w:id="53" w:name="Xa06cb5f23fc2abecc4cdc90421cbe2bf4165352"/>
     <w:p>
       <w:pPr>
         <w:pStyle w:val="Heading2"/>
@@ -2569,18 +2799,18 @@
           <wp:inline>
             <wp:extent cx="5334000" cy="3667125"/>
             <wp:effectExtent b="0" l="0" r="0" t="0"/>
-            <wp:docPr descr="Figure 1" title="" id="46" name="Picture"/>
+            <wp:docPr descr="Figure 1" title="" id="51" name="Picture"/>
             <a:graphic>
               <a:graphicData uri="http://schemas.openxmlformats.org/drawingml/2006/picture">
                 <pic:pic>
                   <pic:nvPicPr>
-                    <pic:cNvPr descr="figures/Figure1_LDL_Statin_Groups.png" id="47" name="Picture"/>
+                    <pic:cNvPr descr="figures/Figure1_LDL_Statin_Groups.png" id="52" name="Picture"/>
                     <pic:cNvPicPr>
                       <a:picLocks noChangeArrowheads="1" noChangeAspect="1"/>
                     </pic:cNvPicPr>
                   </pic:nvPicPr>
                   <pic:blipFill>
-                    <a:blip r:embed="rId45"/>
+                    <a:blip r:embed="rId50"/>
                     <a:stretch>
                       <a:fillRect/>
                     </a:stretch>
@@ -2630,8 +2860,8 @@
         </w:pict>
       </w:r>
     </w:p>
-    <w:bookmarkEnd w:id="48"/>
-    <w:bookmarkStart w:id="52" w:name="Xa0df0f709a5e96d7358f6d9c89bae467c551c14"/>
+    <w:bookmarkEnd w:id="53"/>
+    <w:bookmarkStart w:id="57" w:name="Xa0df0f709a5e96d7358f6d9c89bae467c551c14"/>
     <w:p>
       <w:pPr>
         <w:pStyle w:val="Heading2"/>
@@ -2649,18 +2879,18 @@
           <wp:inline>
             <wp:extent cx="5334000" cy="4513384"/>
             <wp:effectExtent b="0" l="0" r="0" t="0"/>
-            <wp:docPr descr="Figure 2" title="" id="50" name="Picture"/>
+            <wp:docPr descr="Figure 2" title="" id="55" name="Picture"/>
             <a:graphic>
               <a:graphicData uri="http://schemas.openxmlformats.org/drawingml/2006/picture">
                 <pic:pic>
                   <pic:nvPicPr>
-                    <pic:cNvPr descr="figures/Figure2_Glycemic_Status.png" id="51" name="Picture"/>
+                    <pic:cNvPr descr="figures/Figure2_Glycemic_Status.png" id="56" name="Picture"/>
                     <pic:cNvPicPr>
                       <a:picLocks noChangeArrowheads="1" noChangeAspect="1"/>
                     </pic:cNvPicPr>
                   </pic:nvPicPr>
                   <pic:blipFill>
-                    <a:blip r:embed="rId49"/>
+                    <a:blip r:embed="rId54"/>
                     <a:stretch>
                       <a:fillRect/>
                     </a:stretch>
@@ -2710,8 +2940,8 @@
         </w:pict>
       </w:r>
     </w:p>
-    <w:bookmarkEnd w:id="52"/>
-    <w:bookmarkStart w:id="56" w:name="Xc4c78ef3ef1d99fa1d5d3cd0b8f9e1a8c0178f0"/>
+    <w:bookmarkEnd w:id="57"/>
+    <w:bookmarkStart w:id="61" w:name="Xc4c78ef3ef1d99fa1d5d3cd0b8f9e1a8c0178f0"/>
     <w:p>
       <w:pPr>
         <w:pStyle w:val="Heading2"/>
@@ -2729,18 +2959,18 @@
           <wp:inline>
             <wp:extent cx="5334000" cy="2933700"/>
             <wp:effectExtent b="0" l="0" r="0" t="0"/>
-            <wp:docPr descr="Figure 3" title="" id="54" name="Picture"/>
+            <wp:docPr descr="Figure 3" title="" id="59" name="Picture"/>
             <a:graphic>
               <a:graphicData uri="http://schemas.openxmlformats.org/drawingml/2006/picture">
                 <pic:pic>
                   <pic:nvPicPr>
-                    <pic:cNvPr descr="figures/Figure3_Sex_Differences.png" id="55" name="Picture"/>
+                    <pic:cNvPr descr="figures/Figure3_Sex_Differences.png" id="60" name="Picture"/>
                     <pic:cNvPicPr>
                       <a:picLocks noChangeArrowheads="1" noChangeAspect="1"/>
                     </pic:cNvPicPr>
                   </pic:nvPicPr>
                   <pic:blipFill>
-                    <a:blip r:embed="rId53"/>
+                    <a:blip r:embed="rId58"/>
                     <a:stretch>
                       <a:fillRect/>
                     </a:stretch>
@@ -2790,8 +3020,8 @@
         </w:pict>
       </w:r>
     </w:p>
-    <w:bookmarkEnd w:id="56"/>
-    <w:bookmarkStart w:id="60" w:name="X222d67bb7cdba58392c586f43cdee760f9a5b8a"/>
+    <w:bookmarkEnd w:id="61"/>
+    <w:bookmarkStart w:id="65" w:name="X222d67bb7cdba58392c586f43cdee760f9a5b8a"/>
     <w:p>
       <w:pPr>
         <w:pStyle w:val="Heading2"/>
@@ -2809,18 +3039,18 @@
           <wp:inline>
             <wp:extent cx="5334000" cy="2667000"/>
             <wp:effectExtent b="0" l="0" r="0" t="0"/>
-            <wp:docPr descr="Figure 4" title="" id="58" name="Picture"/>
+            <wp:docPr descr="Figure 4" title="" id="63" name="Picture"/>
             <a:graphic>
               <a:graphicData uri="http://schemas.openxmlformats.org/drawingml/2006/picture">
                 <pic:pic>
                   <pic:nvPicPr>
-                    <pic:cNvPr descr="figures/Figure4_Characteristics_by_RIR.png" id="59" name="Picture"/>
+                    <pic:cNvPr descr="figures/Figure4_Characteristics_by_RIR.png" id="64" name="Picture"/>
                     <pic:cNvPicPr>
                       <a:picLocks noChangeArrowheads="1" noChangeAspect="1"/>
                     </pic:cNvPicPr>
                   </pic:nvPicPr>
                   <pic:blipFill>
-                    <a:blip r:embed="rId57"/>
+                    <a:blip r:embed="rId62"/>
                     <a:stretch>
                       <a:fillRect/>
                     </a:stretch>
@@ -2870,8 +3100,8 @@
         </w:pict>
       </w:r>
     </w:p>
-    <w:bookmarkEnd w:id="60"/>
-    <w:bookmarkStart w:id="64" w:name="Xabba2f0d4ab67d9bcff070e24c7bef1ae09e231"/>
+    <w:bookmarkEnd w:id="65"/>
+    <w:bookmarkStart w:id="69" w:name="Xabba2f0d4ab67d9bcff070e24c7bef1ae09e231"/>
     <w:p>
       <w:pPr>
         <w:pStyle w:val="Heading2"/>
@@ -2889,18 +3119,18 @@
           <wp:inline>
             <wp:extent cx="5334000" cy="3259666"/>
             <wp:effectExtent b="0" l="0" r="0" t="0"/>
-            <wp:docPr descr="Figure 5" title="" id="62" name="Picture"/>
+            <wp:docPr descr="Figure 5" title="" id="67" name="Picture"/>
             <a:graphic>
               <a:graphicData uri="http://schemas.openxmlformats.org/drawingml/2006/picture">
                 <pic:pic>
                   <pic:nvPicPr>
-                    <pic:cNvPr descr="figures/Figure5_Dose_Response.png" id="63" name="Picture"/>
+                    <pic:cNvPr descr="figures/Figure5_Dose_Response.png" id="68" name="Picture"/>
                     <pic:cNvPicPr>
                       <a:picLocks noChangeArrowheads="1" noChangeAspect="1"/>
                     </pic:cNvPicPr>
                   </pic:nvPicPr>
                   <pic:blipFill>
-                    <a:blip r:embed="rId61"/>
+                    <a:blip r:embed="rId66"/>
                     <a:stretch>
                       <a:fillRect/>
                     </a:stretch>
@@ -2950,8 +3180,8 @@
         </w:pict>
       </w:r>
     </w:p>
-    <w:bookmarkEnd w:id="64"/>
-    <w:bookmarkStart w:id="68" w:name="X412f675e74ed0990fef29347a5cc2083e259605"/>
+    <w:bookmarkEnd w:id="69"/>
+    <w:bookmarkStart w:id="73" w:name="X412f675e74ed0990fef29347a5cc2083e259605"/>
     <w:p>
       <w:pPr>
         <w:pStyle w:val="Heading2"/>
@@ -2969,18 +3199,18 @@
           <wp:inline>
             <wp:extent cx="5334000" cy="4667249"/>
             <wp:effectExtent b="0" l="0" r="0" t="0"/>
-            <wp:docPr descr="Figure 6" title="" id="66" name="Picture"/>
+            <wp:docPr descr="Figure 6" title="" id="71" name="Picture"/>
             <a:graphic>
               <a:graphicData uri="http://schemas.openxmlformats.org/drawingml/2006/picture">
                 <pic:pic>
                   <pic:nvPicPr>
-                    <pic:cNvPr descr="figures/Figure6_KM_Survival.png" id="67" name="Picture"/>
+                    <pic:cNvPr descr="figures/Figure6_KM_Survival.png" id="72" name="Picture"/>
                     <pic:cNvPicPr>
                       <a:picLocks noChangeArrowheads="1" noChangeAspect="1"/>
                     </pic:cNvPicPr>
                   </pic:nvPicPr>
                   <pic:blipFill>
-                    <a:blip r:embed="rId65"/>
+                    <a:blip r:embed="rId70"/>
                     <a:stretch>
                       <a:fillRect/>
                     </a:stretch>
@@ -3030,8 +3260,8 @@
         </w:pict>
       </w:r>
     </w:p>
-    <w:bookmarkEnd w:id="68"/>
-    <w:bookmarkStart w:id="72" w:name="X968ce472479a0547a7b95de8b11c4a0b6dd38b7"/>
+    <w:bookmarkEnd w:id="73"/>
+    <w:bookmarkStart w:id="77" w:name="X968ce472479a0547a7b95de8b11c4a0b6dd38b7"/>
     <w:p>
       <w:pPr>
         <w:pStyle w:val="Heading2"/>
@@ -3049,18 +3279,18 @@
           <wp:inline>
             <wp:extent cx="5334000" cy="4667249"/>
             <wp:effectExtent b="0" l="0" r="0" t="0"/>
-            <wp:docPr descr="Figure 7" title="" id="70" name="Picture"/>
+            <wp:docPr descr="Figure 7" title="" id="75" name="Picture"/>
             <a:graphic>
               <a:graphicData uri="http://schemas.openxmlformats.org/drawingml/2006/picture">
                 <pic:pic>
                   <pic:nvPicPr>
-                    <pic:cNvPr descr="figures/Figure7_KM_RIR_Subgroup.png" id="71" name="Picture"/>
+                    <pic:cNvPr descr="figures/Figure7_KM_RIR_Subgroup.png" id="76" name="Picture"/>
                     <pic:cNvPicPr>
                       <a:picLocks noChangeArrowheads="1" noChangeAspect="1"/>
                     </pic:cNvPicPr>
                   </pic:nvPicPr>
                   <pic:blipFill>
-                    <a:blip r:embed="rId69"/>
+                    <a:blip r:embed="rId74"/>
                     <a:stretch>
                       <a:fillRect/>
                     </a:stretch>
@@ -3110,8 +3340,8 @@
         </w:pict>
       </w:r>
     </w:p>
-    <w:bookmarkEnd w:id="72"/>
-    <w:bookmarkStart w:id="73" w:name="X354374bf45cf1af6e29ab346daec349aa36a330"/>
+    <w:bookmarkEnd w:id="77"/>
+    <w:bookmarkStart w:id="78" w:name="X354374bf45cf1af6e29ab346daec349aa36a330"/>
     <w:p>
       <w:pPr>
         <w:pStyle w:val="Heading2"/>
@@ -3395,8 +3625,8 @@
         </w:pict>
       </w:r>
     </w:p>
-    <w:bookmarkEnd w:id="73"/>
-    <w:bookmarkStart w:id="74" w:name="X5b2a3b2025ecb027ab3963787864f75e2ff8a80"/>
+    <w:bookmarkEnd w:id="78"/>
+    <w:bookmarkStart w:id="79" w:name="X5b2a3b2025ecb027ab3963787864f75e2ff8a80"/>
     <w:p>
       <w:pPr>
         <w:pStyle w:val="Heading2"/>
@@ -3758,8 +3988,8 @@
         </w:pict>
       </w:r>
     </w:p>
-    <w:bookmarkEnd w:id="74"/>
-    <w:bookmarkStart w:id="75" w:name="references"/>
+    <w:bookmarkEnd w:id="79"/>
+    <w:bookmarkStart w:id="80" w:name="references"/>
     <w:p>
       <w:pPr>
         <w:pStyle w:val="Heading2"/>
@@ -4296,8 +4526,8 @@
         <w:t xml:space="preserve">. 2005;46(3):464-469.</w:t>
       </w:r>
     </w:p>
-    <w:bookmarkEnd w:id="75"/>
-    <w:bookmarkEnd w:id="76"/>
+    <w:bookmarkEnd w:id="80"/>
+    <w:bookmarkEnd w:id="81"/>
     <w:sectPr/>
   </w:body>
 </w:document>

</xml_diff>